<commit_message>
Tests done with screen shots
All completed but actual server login
</commit_message>
<xml_diff>
--- a/Login UATs.docx
+++ b/Login UATs.docx
@@ -230,8 +230,6 @@
               </w:rPr>
               <w:t>form has input fields u</w:t>
             </w:r>
-            <w:bookmarkStart w:id="0" w:name="_GoBack"/>
-            <w:bookmarkEnd w:id="0"/>
             <w:r>
               <w:rPr>
                 <w:sz w:val="24"/>
@@ -760,7 +758,16 @@
               <w:pStyle w:val="RowHeadings"/>
               <w:spacing w:before="80" w:after="80"/>
               <w:jc w:val="center"/>
-            </w:pPr>
+              <w:rPr>
+                <w:color w:val="538135" w:themeColor="accent6" w:themeShade="BF"/>
+              </w:rPr>
+            </w:pPr>
+            <w:r>
+              <w:rPr>
+                <w:color w:val="538135" w:themeColor="accent6" w:themeShade="BF"/>
+              </w:rPr>
+              <w:t>P</w:t>
+            </w:r>
           </w:p>
         </w:tc>
         <w:tc>
@@ -885,7 +892,16 @@
               <w:pStyle w:val="RowHeadings"/>
               <w:spacing w:before="80" w:after="80"/>
               <w:jc w:val="center"/>
-            </w:pPr>
+              <w:rPr>
+                <w:color w:val="538135" w:themeColor="accent6" w:themeShade="BF"/>
+              </w:rPr>
+            </w:pPr>
+            <w:r>
+              <w:rPr>
+                <w:color w:val="538135" w:themeColor="accent6" w:themeShade="BF"/>
+              </w:rPr>
+              <w:t>P</w:t>
+            </w:r>
           </w:p>
         </w:tc>
         <w:tc>
@@ -964,7 +980,104 @@
               <w:pStyle w:val="RowHeadings"/>
               <w:spacing w:before="80" w:after="80"/>
               <w:jc w:val="center"/>
-            </w:pPr>
+              <w:rPr>
+                <w:color w:val="538135" w:themeColor="accent6" w:themeShade="BF"/>
+              </w:rPr>
+            </w:pPr>
+            <w:r>
+              <w:rPr>
+                <w:color w:val="538135" w:themeColor="accent6" w:themeShade="BF"/>
+              </w:rPr>
+              <w:t>P</w:t>
+            </w:r>
+          </w:p>
+        </w:tc>
+        <w:tc>
+          <w:tcPr>
+            <w:tcW w:w="714" w:type="dxa"/>
+          </w:tcPr>
+          <w:p>
+            <w:pPr>
+              <w:pStyle w:val="RowHeadings"/>
+              <w:spacing w:before="80" w:after="80"/>
+            </w:pPr>
+          </w:p>
+        </w:tc>
+      </w:tr>
+      <w:tr>
+        <w:tblPrEx>
+          <w:tblBorders>
+            <w:top w:val="single" w:sz="6" w:space="0" w:color="auto"/>
+            <w:left w:val="single" w:sz="6" w:space="0" w:color="auto"/>
+            <w:bottom w:val="single" w:sz="6" w:space="0" w:color="auto"/>
+            <w:right w:val="single" w:sz="6" w:space="0" w:color="auto"/>
+            <w:insideH w:val="single" w:sz="6" w:space="0" w:color="auto"/>
+            <w:insideV w:val="single" w:sz="6" w:space="0" w:color="auto"/>
+          </w:tblBorders>
+        </w:tblPrEx>
+        <w:trPr>
+          <w:cantSplit/>
+          <w:trHeight w:val="80"/>
+        </w:trPr>
+        <w:tc>
+          <w:tcPr>
+            <w:tcW w:w="738" w:type="dxa"/>
+            <w:tcBorders>
+              <w:right w:val="single" w:sz="4" w:space="0" w:color="auto"/>
+            </w:tcBorders>
+          </w:tcPr>
+          <w:p>
+            <w:pPr>
+              <w:pStyle w:val="proc"/>
+              <w:rPr>
+                <w:sz w:val="24"/>
+              </w:rPr>
+            </w:pPr>
+          </w:p>
+        </w:tc>
+        <w:tc>
+          <w:tcPr>
+            <w:tcW w:w="5416" w:type="dxa"/>
+            <w:gridSpan w:val="3"/>
+            <w:tcBorders>
+              <w:left w:val="single" w:sz="4" w:space="0" w:color="auto"/>
+            </w:tcBorders>
+          </w:tcPr>
+          <w:p>
+            <w:r>
+              <w:t xml:space="preserve">Is password viewable </w:t>
+            </w:r>
+          </w:p>
+        </w:tc>
+        <w:tc>
+          <w:tcPr>
+            <w:tcW w:w="5596" w:type="dxa"/>
+          </w:tcPr>
+          <w:p>
+            <w:r>
+              <w:t xml:space="preserve">Password should show as asterisk’s </w:t>
+            </w:r>
+          </w:p>
+        </w:tc>
+        <w:tc>
+          <w:tcPr>
+            <w:tcW w:w="714" w:type="dxa"/>
+          </w:tcPr>
+          <w:p>
+            <w:pPr>
+              <w:pStyle w:val="RowHeadings"/>
+              <w:spacing w:before="80" w:after="80"/>
+              <w:jc w:val="center"/>
+              <w:rPr>
+                <w:color w:val="538135" w:themeColor="accent6" w:themeShade="BF"/>
+              </w:rPr>
+            </w:pPr>
+            <w:r>
+              <w:rPr>
+                <w:color w:val="538135" w:themeColor="accent6" w:themeShade="BF"/>
+              </w:rPr>
+              <w:t>P</w:t>
+            </w:r>
           </w:p>
         </w:tc>
         <w:tc>
@@ -1418,10 +1531,72 @@
       <w:pPr>
         <w:pStyle w:val="bp"/>
         <w:spacing w:before="0" w:after="0"/>
+      </w:pPr>
+    </w:p>
+    <w:p>
+      <w:pPr>
+        <w:pStyle w:val="bp"/>
+        <w:spacing w:before="0" w:after="0"/>
+      </w:pPr>
+    </w:p>
+    <w:p>
+      <w:pPr>
+        <w:pStyle w:val="bp"/>
+        <w:spacing w:before="0" w:after="0"/>
+      </w:pPr>
+    </w:p>
+    <w:p>
+      <w:pPr>
+        <w:pStyle w:val="bp"/>
+        <w:spacing w:before="0" w:after="0"/>
+      </w:pPr>
+    </w:p>
+    <w:p>
+      <w:pPr>
+        <w:pStyle w:val="bp"/>
+        <w:spacing w:before="0" w:after="0"/>
+      </w:pPr>
+      <w:r>
+        <w:pict>
+          <v:shapetype id="_x0000_t75" coordsize="21600,21600" o:spt="75" o:preferrelative="t" path="m@4@5l@4@11@9@11@9@5xe" filled="f" stroked="f">
+            <v:stroke joinstyle="miter"/>
+            <v:formulas>
+              <v:f eqn="if lineDrawn pixelLineWidth 0"/>
+              <v:f eqn="sum @0 1 0"/>
+              <v:f eqn="sum 0 0 @1"/>
+              <v:f eqn="prod @2 1 2"/>
+              <v:f eqn="prod @3 21600 pixelWidth"/>
+              <v:f eqn="prod @3 21600 pixelHeight"/>
+              <v:f eqn="sum @0 0 1"/>
+              <v:f eqn="prod @6 1 2"/>
+              <v:f eqn="prod @7 21600 pixelWidth"/>
+              <v:f eqn="sum @8 21600 0"/>
+              <v:f eqn="prod @7 21600 pixelHeight"/>
+              <v:f eqn="sum @10 21600 0"/>
+            </v:formulas>
+            <v:path o:extrusionok="f" gradientshapeok="t" o:connecttype="rect"/>
+            <o:lock v:ext="edit" aspectratio="t"/>
+          </v:shapetype>
+          <v:shape id="_x0000_i1026" type="#_x0000_t75" style="width:222pt;height:390.75pt">
+            <v:imagedata r:id="rId7" o:title="2018-05-18_11-48-40"/>
+          </v:shape>
+        </w:pict>
+      </w:r>
+    </w:p>
+    <w:p>
+      <w:pPr>
+        <w:pStyle w:val="bp"/>
+        <w:spacing w:before="0" w:after="0"/>
+      </w:pPr>
+    </w:p>
+    <w:p>
+      <w:pPr>
+        <w:pStyle w:val="bp"/>
+        <w:spacing w:before="0" w:after="0"/>
         <w:sectPr>
-          <w:headerReference w:type="default" r:id="rId7"/>
-          <w:footerReference w:type="even" r:id="rId8"/>
-          <w:footerReference w:type="default" r:id="rId9"/>
+          <w:headerReference w:type="default" r:id="rId8"/>
+          <w:footerReference w:type="even" r:id="rId9"/>
+          <w:footerReference w:type="default" r:id="rId10"/>
           <w:type w:val="continuous"/>
           <w:pgSz w:w="15840" w:h="12240" w:orient="landscape" w:code="1"/>
           <w:pgMar w:top="1440" w:right="1440" w:bottom="1440" w:left="1440" w:header="720" w:footer="720" w:gutter="0"/>
@@ -1857,8 +2032,17 @@
               <w:rPr>
                 <w:b/>
                 <w:bCs/>
-              </w:rPr>
-            </w:pPr>
+                <w:color w:val="538135" w:themeColor="accent6" w:themeShade="BF"/>
+              </w:rPr>
+            </w:pPr>
+            <w:r>
+              <w:rPr>
+                <w:b/>
+                <w:bCs/>
+                <w:color w:val="538135" w:themeColor="accent6" w:themeShade="BF"/>
+              </w:rPr>
+              <w:t>Pass</w:t>
+            </w:r>
           </w:p>
         </w:tc>
       </w:tr>
@@ -2056,6 +2240,13 @@
                 <w:b/>
               </w:rPr>
             </w:pPr>
+            <w:r>
+              <w:rPr>
+                <w:b/>
+                <w:color w:val="538135" w:themeColor="accent6" w:themeShade="BF"/>
+              </w:rPr>
+              <w:t>p</w:t>
+            </w:r>
           </w:p>
         </w:tc>
         <w:tc>
@@ -2491,6 +2682,102 @@
         <w:spacing w:before="0" w:after="0"/>
       </w:pPr>
     </w:p>
+    <w:p>
+      <w:pPr>
+        <w:pStyle w:val="bp"/>
+        <w:spacing w:before="0" w:after="0"/>
+      </w:pPr>
+    </w:p>
+    <w:p>
+      <w:pPr>
+        <w:pStyle w:val="bp"/>
+        <w:spacing w:before="0" w:after="0"/>
+      </w:pPr>
+      <w:r>
+        <w:rPr>
+          <w:noProof/>
+          <w:lang w:val="en-AU" w:eastAsia="en-AU"/>
+        </w:rPr>
+        <w:drawing>
+          <wp:inline distT="0" distB="0" distL="0" distR="0">
+            <wp:extent cx="2828925" cy="4800600"/>
+            <wp:effectExtent l="0" t="0" r="9525" b="0"/>
+            <wp:docPr id="1" name="Picture 1" descr="C:\Users\Michelle\AppData\Local\Microsoft\Windows\INetCache\Content.Word\2018-05-17_22-40-46.png"/>
+            <wp:cNvGraphicFramePr>
+              <a:graphicFrameLocks xmlns:a="http://schemas.openxmlformats.org/drawingml/2006/main" noChangeAspect="1"/>
+            </wp:cNvGraphicFramePr>
+            <a:graphic xmlns:a="http://schemas.openxmlformats.org/drawingml/2006/main">
+              <a:graphicData uri="http://schemas.openxmlformats.org/drawingml/2006/picture">
+                <pic:pic xmlns:pic="http://schemas.openxmlformats.org/drawingml/2006/picture">
+                  <pic:nvPicPr>
+                    <pic:cNvPr id="0" name="Picture 12" descr="C:\Users\Michelle\AppData\Local\Microsoft\Windows\INetCache\Content.Word\2018-05-17_22-40-46.png"/>
+                    <pic:cNvPicPr>
+                      <a:picLocks noChangeAspect="1" noChangeArrowheads="1"/>
+                    </pic:cNvPicPr>
+                  </pic:nvPicPr>
+                  <pic:blipFill>
+                    <a:blip r:embed="rId11">
+                      <a:extLst>
+                        <a:ext uri="{28A0092B-C50C-407E-A947-70E740481C1C}">
+                          <a14:useLocalDpi xmlns:a14="http://schemas.microsoft.com/office/drawing/2010/main" val="0"/>
+                        </a:ext>
+                      </a:extLst>
+                    </a:blip>
+                    <a:srcRect/>
+                    <a:stretch>
+                      <a:fillRect/>
+                    </a:stretch>
+                  </pic:blipFill>
+                  <pic:spPr bwMode="auto">
+                    <a:xfrm>
+                      <a:off x="0" y="0"/>
+                      <a:ext cx="2828925" cy="4800600"/>
+                    </a:xfrm>
+                    <a:prstGeom prst="rect">
+                      <a:avLst/>
+                    </a:prstGeom>
+                    <a:noFill/>
+                    <a:ln>
+                      <a:noFill/>
+                    </a:ln>
+                  </pic:spPr>
+                </pic:pic>
+              </a:graphicData>
+            </a:graphic>
+          </wp:inline>
+        </w:drawing>
+      </w:r>
+    </w:p>
+    <w:p>
+      <w:pPr>
+        <w:pStyle w:val="bp"/>
+        <w:spacing w:before="0" w:after="0"/>
+      </w:pPr>
+    </w:p>
+    <w:p>
+      <w:pPr>
+        <w:pStyle w:val="bp"/>
+        <w:spacing w:before="0" w:after="0"/>
+      </w:pPr>
+    </w:p>
+    <w:p>
+      <w:pPr>
+        <w:pStyle w:val="bp"/>
+        <w:spacing w:before="0" w:after="0"/>
+      </w:pPr>
+    </w:p>
+    <w:p>
+      <w:pPr>
+        <w:pStyle w:val="bp"/>
+        <w:spacing w:before="0" w:after="0"/>
+      </w:pPr>
+    </w:p>
+    <w:p>
+      <w:pPr>
+        <w:pStyle w:val="bp"/>
+        <w:spacing w:before="0" w:after="0"/>
+      </w:pPr>
+    </w:p>
     <w:tbl>
       <w:tblPr>
         <w:tblW w:w="13178" w:type="dxa"/>
@@ -2909,8 +3196,17 @@
               <w:rPr>
                 <w:b/>
                 <w:bCs/>
-              </w:rPr>
-            </w:pPr>
+                <w:color w:val="538135" w:themeColor="accent6" w:themeShade="BF"/>
+              </w:rPr>
+            </w:pPr>
+            <w:r>
+              <w:rPr>
+                <w:b/>
+                <w:bCs/>
+                <w:color w:val="538135" w:themeColor="accent6" w:themeShade="BF"/>
+              </w:rPr>
+              <w:t>Pass</w:t>
+            </w:r>
           </w:p>
         </w:tc>
       </w:tr>
@@ -3106,6 +3402,13 @@
                 <w:b/>
               </w:rPr>
             </w:pPr>
+            <w:r>
+              <w:rPr>
+                <w:b/>
+                <w:color w:val="538135" w:themeColor="accent6" w:themeShade="BF"/>
+              </w:rPr>
+              <w:t>p</w:t>
+            </w:r>
           </w:p>
         </w:tc>
         <w:tc>
@@ -3624,6 +3927,55 @@
         <w:spacing w:before="0" w:after="0"/>
       </w:pPr>
     </w:p>
+    <w:p>
+      <w:pPr>
+        <w:pStyle w:val="bp"/>
+        <w:spacing w:before="0" w:after="0"/>
+      </w:pPr>
+    </w:p>
+    <w:p>
+      <w:pPr>
+        <w:pStyle w:val="bp"/>
+        <w:spacing w:before="0" w:after="0"/>
+      </w:pPr>
+      <w:r>
+        <w:pict>
+          <v:shape id="_x0000_i1025" type="#_x0000_t75" style="width:222pt;height:402pt">
+            <v:imagedata r:id="rId12" o:title="2018-05-17_22-41-32"/>
+          </v:shape>
+        </w:pict>
+      </w:r>
+    </w:p>
+    <w:p>
+      <w:pPr>
+        <w:pStyle w:val="bp"/>
+        <w:spacing w:before="0" w:after="0"/>
+      </w:pPr>
+    </w:p>
+    <w:p>
+      <w:pPr>
+        <w:pStyle w:val="bp"/>
+        <w:spacing w:before="0" w:after="0"/>
+      </w:pPr>
+    </w:p>
+    <w:p>
+      <w:pPr>
+        <w:pStyle w:val="bp"/>
+        <w:spacing w:before="0" w:after="0"/>
+      </w:pPr>
+    </w:p>
+    <w:p>
+      <w:pPr>
+        <w:pStyle w:val="bp"/>
+        <w:spacing w:before="0" w:after="0"/>
+      </w:pPr>
+    </w:p>
+    <w:p>
+      <w:pPr>
+        <w:pStyle w:val="bp"/>
+        <w:spacing w:before="0" w:after="0"/>
+      </w:pPr>
+    </w:p>
     <w:tbl>
       <w:tblPr>
         <w:tblW w:w="13178" w:type="dxa"/>
@@ -3667,7 +4019,6 @@
               <w:rPr>
                 <w:b/>
               </w:rPr>
-              <w:lastRenderedPageBreak/>
               <w:t>Test Name</w:t>
             </w:r>
           </w:p>
@@ -5151,7 +5502,10 @@
               <w:pStyle w:val="bp"/>
             </w:pPr>
             <w:r>
-              <w:t>Verify that pressing skip button works to advance forward or go back to register</w:t>
+              <w:t xml:space="preserve">Verify that pressing skip button works to advance forward or go back to </w:t>
+            </w:r>
+            <w:r>
+              <w:t>login</w:t>
             </w:r>
           </w:p>
         </w:tc>
@@ -5204,7 +5558,10 @@
               <w:pStyle w:val="bp"/>
             </w:pPr>
             <w:r>
-              <w:t>Register screen must be open</w:t>
+              <w:t>Login</w:t>
+            </w:r>
+            <w:r>
+              <w:t xml:space="preserve"> screen must be open</w:t>
             </w:r>
           </w:p>
         </w:tc>
@@ -5321,8 +5678,65 @@
               <w:rPr>
                 <w:b/>
                 <w:bCs/>
-              </w:rPr>
-            </w:pPr>
+                <w:color w:val="FF0000"/>
+              </w:rPr>
+            </w:pPr>
+            <w:r>
+              <w:rPr>
+                <w:b/>
+                <w:bCs/>
+                <w:color w:val="FF0000"/>
+              </w:rPr>
+              <w:t>Menu</w:t>
+            </w:r>
+            <w:r>
+              <w:rPr>
+                <w:b/>
+                <w:bCs/>
+                <w:color w:val="FF0000"/>
+              </w:rPr>
+              <w:t xml:space="preserve"> screen opened but not displaying correctly</w:t>
+            </w:r>
+            <w:r>
+              <w:rPr>
+                <w:b/>
+                <w:bCs/>
+                <w:color w:val="FF0000"/>
+              </w:rPr>
+              <w:t xml:space="preserve"> (green username text mostly hidden)</w:t>
+            </w:r>
+            <w:r>
+              <w:rPr>
+                <w:b/>
+                <w:bCs/>
+              </w:rPr>
+              <w:t xml:space="preserve"> </w:t>
+            </w:r>
+            <w:r>
+              <w:rPr>
+                <w:b/>
+                <w:bCs/>
+                <w:color w:val="FF0000"/>
+              </w:rPr>
+              <w:t>not part of this test but worth noting</w:t>
+            </w:r>
+          </w:p>
+          <w:p>
+            <w:pPr>
+              <w:pStyle w:val="bp"/>
+              <w:spacing w:before="0" w:after="0"/>
+              <w:rPr>
+                <w:b/>
+                <w:bCs/>
+              </w:rPr>
+            </w:pPr>
+            <w:r>
+              <w:rPr>
+                <w:b/>
+                <w:bCs/>
+              </w:rPr>
+              <w:t xml:space="preserve"> </w:t>
+            </w:r>
           </w:p>
           <w:p>
             <w:pPr>
@@ -5387,6 +5801,14 @@
                 <w:bCs/>
               </w:rPr>
             </w:pPr>
+            <w:r>
+              <w:rPr>
+                <w:b/>
+                <w:bCs/>
+                <w:color w:val="538135" w:themeColor="accent6" w:themeShade="BF"/>
+              </w:rPr>
+              <w:t>Pass</w:t>
+            </w:r>
           </w:p>
         </w:tc>
       </w:tr>
@@ -5584,8 +6006,16 @@
               <w:spacing w:before="0" w:after="0"/>
               <w:rPr>
                 <w:b/>
-              </w:rPr>
-            </w:pPr>
+                <w:color w:val="538135" w:themeColor="accent6" w:themeShade="BF"/>
+              </w:rPr>
+            </w:pPr>
+            <w:r>
+              <w:rPr>
+                <w:b/>
+                <w:color w:val="538135" w:themeColor="accent6" w:themeShade="BF"/>
+              </w:rPr>
+              <w:t>P</w:t>
+            </w:r>
           </w:p>
         </w:tc>
         <w:tc>
@@ -5683,8 +6113,16 @@
               <w:spacing w:before="0" w:after="0"/>
               <w:rPr>
                 <w:b/>
-              </w:rPr>
-            </w:pPr>
+                <w:color w:val="538135" w:themeColor="accent6" w:themeShade="BF"/>
+              </w:rPr>
+            </w:pPr>
+            <w:r>
+              <w:rPr>
+                <w:b/>
+                <w:color w:val="538135" w:themeColor="accent6" w:themeShade="BF"/>
+              </w:rPr>
+              <w:t>P</w:t>
+            </w:r>
           </w:p>
         </w:tc>
         <w:tc>
@@ -5782,8 +6220,16 @@
               <w:spacing w:before="0" w:after="0"/>
               <w:rPr>
                 <w:b/>
-              </w:rPr>
-            </w:pPr>
+                <w:color w:val="538135" w:themeColor="accent6" w:themeShade="BF"/>
+              </w:rPr>
+            </w:pPr>
+            <w:r>
+              <w:rPr>
+                <w:b/>
+                <w:color w:val="538135" w:themeColor="accent6" w:themeShade="BF"/>
+              </w:rPr>
+              <w:t>P</w:t>
+            </w:r>
           </w:p>
         </w:tc>
         <w:tc>
@@ -5807,12 +6253,255 @@
         <w:pStyle w:val="bp"/>
         <w:spacing w:before="0" w:after="0"/>
       </w:pPr>
+      <w:r>
+        <w:rPr>
+          <w:noProof/>
+        </w:rPr>
+        <w:lastRenderedPageBreak/>
+        <w:pict>
+          <v:shape id="_x0000_s1028" type="#_x0000_t75" style="position:absolute;margin-left:295.5pt;margin-top:0;width:222pt;height:372pt;z-index:251661312;mso-position-horizontal-relative:margin;mso-position-vertical-relative:margin">
+            <v:imagedata r:id="rId13" o:title="2018-05-18_11-58-58"/>
+            <w10:wrap type="square" anchorx="margin" anchory="margin"/>
+          </v:shape>
+        </w:pict>
+      </w:r>
+      <w:r>
+        <w:rPr>
+          <w:noProof/>
+        </w:rPr>
+        <w:pict>
+          <v:shape id="_x0000_s1027" type="#_x0000_t75" style="position:absolute;margin-left:0;margin-top:0;width:3in;height:372pt;z-index:251659264;mso-position-horizontal:left;mso-position-horizontal-relative:margin;mso-position-vertical:top;mso-position-vertical-relative:margin">
+            <v:imagedata r:id="rId14" o:title="2018-05-18_11-58-22"/>
+            <w10:wrap type="square" anchorx="margin" anchory="margin"/>
+          </v:shape>
+        </w:pict>
+      </w:r>
     </w:p>
     <w:p>
       <w:pPr>
         <w:pStyle w:val="bp"/>
         <w:spacing w:before="0" w:after="0"/>
       </w:pPr>
+    </w:p>
+    <w:p>
+      <w:pPr>
+        <w:pStyle w:val="bp"/>
+        <w:spacing w:before="0" w:after="0"/>
+      </w:pPr>
+    </w:p>
+    <w:p>
+      <w:pPr>
+        <w:pStyle w:val="bp"/>
+        <w:spacing w:before="0" w:after="0"/>
+      </w:pPr>
+    </w:p>
+    <w:p>
+      <w:pPr>
+        <w:pStyle w:val="bp"/>
+        <w:spacing w:before="0" w:after="0"/>
+      </w:pPr>
+    </w:p>
+    <w:p>
+      <w:pPr>
+        <w:pStyle w:val="bp"/>
+        <w:spacing w:before="0" w:after="0"/>
+      </w:pPr>
+    </w:p>
+    <w:p>
+      <w:pPr>
+        <w:pStyle w:val="bp"/>
+        <w:spacing w:before="0" w:after="0"/>
+      </w:pPr>
+    </w:p>
+    <w:p>
+      <w:pPr>
+        <w:pStyle w:val="bp"/>
+        <w:spacing w:before="0" w:after="0"/>
+      </w:pPr>
+    </w:p>
+    <w:p>
+      <w:pPr>
+        <w:pStyle w:val="bp"/>
+        <w:spacing w:before="0" w:after="0"/>
+      </w:pPr>
+    </w:p>
+    <w:p>
+      <w:pPr>
+        <w:pStyle w:val="bp"/>
+        <w:spacing w:before="0" w:after="0"/>
+      </w:pPr>
+    </w:p>
+    <w:p>
+      <w:pPr>
+        <w:pStyle w:val="bp"/>
+        <w:spacing w:before="0" w:after="0"/>
+      </w:pPr>
+    </w:p>
+    <w:p>
+      <w:pPr>
+        <w:pStyle w:val="bp"/>
+        <w:spacing w:before="0" w:after="0"/>
+      </w:pPr>
+    </w:p>
+    <w:p>
+      <w:pPr>
+        <w:pStyle w:val="bp"/>
+        <w:spacing w:before="0" w:after="0"/>
+      </w:pPr>
+    </w:p>
+    <w:p>
+      <w:pPr>
+        <w:pStyle w:val="bp"/>
+        <w:spacing w:before="0" w:after="0"/>
+      </w:pPr>
+    </w:p>
+    <w:p>
+      <w:pPr>
+        <w:pStyle w:val="bp"/>
+        <w:spacing w:before="0" w:after="0"/>
+      </w:pPr>
+    </w:p>
+    <w:p>
+      <w:pPr>
+        <w:pStyle w:val="bp"/>
+        <w:spacing w:before="0" w:after="0"/>
+      </w:pPr>
+    </w:p>
+    <w:p>
+      <w:pPr>
+        <w:pStyle w:val="bp"/>
+        <w:spacing w:before="0" w:after="0"/>
+      </w:pPr>
+    </w:p>
+    <w:p>
+      <w:pPr>
+        <w:pStyle w:val="bp"/>
+        <w:spacing w:before="0" w:after="0"/>
+      </w:pPr>
+    </w:p>
+    <w:p>
+      <w:pPr>
+        <w:pStyle w:val="bp"/>
+        <w:spacing w:before="0" w:after="0"/>
+      </w:pPr>
+    </w:p>
+    <w:p>
+      <w:pPr>
+        <w:pStyle w:val="bp"/>
+        <w:spacing w:before="0" w:after="0"/>
+      </w:pPr>
+    </w:p>
+    <w:p>
+      <w:pPr>
+        <w:pStyle w:val="bp"/>
+        <w:spacing w:before="0" w:after="0"/>
+      </w:pPr>
+    </w:p>
+    <w:p>
+      <w:pPr>
+        <w:pStyle w:val="bp"/>
+        <w:spacing w:before="0" w:after="0"/>
+      </w:pPr>
+    </w:p>
+    <w:p>
+      <w:pPr>
+        <w:pStyle w:val="bp"/>
+        <w:spacing w:before="0" w:after="0"/>
+      </w:pPr>
+    </w:p>
+    <w:p>
+      <w:pPr>
+        <w:pStyle w:val="bp"/>
+        <w:spacing w:before="0" w:after="0"/>
+      </w:pPr>
+    </w:p>
+    <w:p>
+      <w:pPr>
+        <w:pStyle w:val="bp"/>
+        <w:spacing w:before="0" w:after="0"/>
+      </w:pPr>
+    </w:p>
+    <w:p>
+      <w:pPr>
+        <w:pStyle w:val="bp"/>
+        <w:spacing w:before="0" w:after="0"/>
+      </w:pPr>
+    </w:p>
+    <w:p>
+      <w:pPr>
+        <w:pStyle w:val="bp"/>
+        <w:spacing w:before="0" w:after="0"/>
+      </w:pPr>
+    </w:p>
+    <w:p>
+      <w:pPr>
+        <w:pStyle w:val="bp"/>
+        <w:spacing w:before="0" w:after="0"/>
+      </w:pPr>
+    </w:p>
+    <w:p>
+      <w:pPr>
+        <w:pStyle w:val="bp"/>
+        <w:spacing w:before="0" w:after="0"/>
+      </w:pPr>
+    </w:p>
+    <w:p>
+      <w:pPr>
+        <w:pStyle w:val="bp"/>
+        <w:spacing w:before="0" w:after="0"/>
+      </w:pPr>
+    </w:p>
+    <w:p>
+      <w:pPr>
+        <w:pStyle w:val="bp"/>
+        <w:spacing w:before="0" w:after="0"/>
+      </w:pPr>
+      <w:bookmarkStart w:id="0" w:name="_GoBack"/>
+      <w:bookmarkEnd w:id="0"/>
+    </w:p>
+    <w:p>
+      <w:pPr>
+        <w:pStyle w:val="bp"/>
+        <w:spacing w:before="0" w:after="0"/>
+      </w:pPr>
+    </w:p>
+    <w:p>
+      <w:pPr>
+        <w:pStyle w:val="bp"/>
+        <w:spacing w:before="0" w:after="0"/>
+      </w:pPr>
+    </w:p>
+    <w:p>
+      <w:pPr>
+        <w:pStyle w:val="bp"/>
+        <w:spacing w:before="0" w:after="0"/>
+      </w:pPr>
+    </w:p>
+    <w:p>
+      <w:pPr>
+        <w:pStyle w:val="bp"/>
+        <w:spacing w:before="0" w:after="0"/>
+      </w:pPr>
+    </w:p>
+    <w:p>
+      <w:pPr>
+        <w:pStyle w:val="bp"/>
+        <w:spacing w:before="0" w:after="0"/>
+      </w:pPr>
+    </w:p>
+    <w:p>
+      <w:pPr>
+        <w:pStyle w:val="bp"/>
+        <w:spacing w:before="0" w:after="0"/>
+      </w:pPr>
+      <w:r>
+        <w:lastRenderedPageBreak/>
+        <w:pict>
+          <v:shape id="_x0000_i1027" type="#_x0000_t75" style="width:3in;height:375.75pt">
+            <v:imagedata r:id="rId15" o:title="2018-05-17_22-16-30"/>
+          </v:shape>
+        </w:pict>
+      </w:r>
     </w:p>
     <w:sectPr>
       <w:pgSz w:w="15840" w:h="12240" w:orient="landscape" w:code="1"/>
@@ -5917,7 +6606,7 @@
         <w:rStyle w:val="PageNumber"/>
         <w:noProof/>
       </w:rPr>
-      <w:t>5</w:t>
+      <w:t>8</w:t>
     </w:r>
     <w:r>
       <w:rPr>
@@ -5954,7 +6643,7 @@
         <w:rStyle w:val="PageNumber"/>
         <w:noProof/>
       </w:rPr>
-      <w:t>5</w:t>
+      <w:t>10</w:t>
     </w:r>
     <w:r>
       <w:rPr>

</xml_diff>

<commit_message>
Added screen shots to one test
One test failed
</commit_message>
<xml_diff>
--- a/Login UATs.docx
+++ b/Login UATs.docx
@@ -526,6 +526,15 @@
                 <w:sz w:val="24"/>
               </w:rPr>
             </w:pPr>
+            <w:r>
+              <w:rPr>
+                <w:b/>
+                <w:bCs/>
+                <w:color w:val="00B050"/>
+                <w:sz w:val="24"/>
+              </w:rPr>
+              <w:t>Pass</w:t>
+            </w:r>
           </w:p>
         </w:tc>
       </w:tr>
@@ -1577,11 +1586,17 @@
             <v:path o:extrusionok="f" gradientshapeok="t" o:connecttype="rect"/>
             <o:lock v:ext="edit" aspectratio="t"/>
           </v:shapetype>
-          <v:shape id="_x0000_i1026" type="#_x0000_t75" style="width:222pt;height:390.75pt">
+          <v:shape id="_x0000_i1025" type="#_x0000_t75" style="width:222pt;height:390.75pt">
             <v:imagedata r:id="rId7" o:title="2018-05-18_11-48-40"/>
           </v:shape>
         </w:pict>
       </w:r>
+    </w:p>
+    <w:p>
+      <w:pPr>
+        <w:pStyle w:val="bp"/>
+        <w:spacing w:before="0" w:after="0"/>
+      </w:pPr>
     </w:p>
     <w:p>
       <w:pPr>
@@ -1604,6 +1619,14 @@
           <w:formProt w:val="0"/>
         </w:sectPr>
       </w:pPr>
+      <w:r>
+        <w:t xml:space="preserve">Input fields editable and  password shown as </w:t>
+      </w:r>
+      <w:proofErr w:type="spellStart"/>
+      <w:r>
+        <w:t>asterick’s</w:t>
+      </w:r>
+      <w:proofErr w:type="spellEnd"/>
     </w:p>
     <w:p>
       <w:pPr>
@@ -2759,6 +2782,15 @@
         <w:pStyle w:val="bp"/>
         <w:spacing w:before="0" w:after="0"/>
       </w:pPr>
+      <w:r>
+        <w:t>Username empty and error message displayed</w:t>
+      </w:r>
+    </w:p>
+    <w:p>
+      <w:pPr>
+        <w:pStyle w:val="bp"/>
+        <w:spacing w:before="0" w:after="0"/>
+      </w:pPr>
     </w:p>
     <w:p>
       <w:pPr>
@@ -3940,7 +3972,7 @@
       </w:pPr>
       <w:r>
         <w:pict>
-          <v:shape id="_x0000_i1025" type="#_x0000_t75" style="width:222pt;height:402pt">
+          <v:shape id="_x0000_i1026" type="#_x0000_t75" style="width:222pt;height:402pt">
             <v:imagedata r:id="rId12" o:title="2018-05-17_22-41-32"/>
           </v:shape>
         </w:pict>
@@ -3957,18 +3989,9 @@
         <w:pStyle w:val="bp"/>
         <w:spacing w:before="0" w:after="0"/>
       </w:pPr>
-    </w:p>
-    <w:p>
-      <w:pPr>
-        <w:pStyle w:val="bp"/>
-        <w:spacing w:before="0" w:after="0"/>
-      </w:pPr>
-    </w:p>
-    <w:p>
-      <w:pPr>
-        <w:pStyle w:val="bp"/>
-        <w:spacing w:before="0" w:after="0"/>
-      </w:pPr>
+      <w:r>
+        <w:t>Password empty and  error message displayed</w:t>
+      </w:r>
     </w:p>
     <w:p>
       <w:pPr>
@@ -4414,6 +4437,14 @@
                 <w:bCs/>
               </w:rPr>
             </w:pPr>
+            <w:r>
+              <w:rPr>
+                <w:b/>
+                <w:bCs/>
+                <w:color w:val="538135" w:themeColor="accent6" w:themeShade="BF"/>
+              </w:rPr>
+              <w:t>Pass</w:t>
+            </w:r>
           </w:p>
         </w:tc>
       </w:tr>
@@ -4609,8 +4640,16 @@
               <w:spacing w:before="0" w:after="0"/>
               <w:rPr>
                 <w:b/>
-              </w:rPr>
-            </w:pPr>
+                <w:color w:val="538135" w:themeColor="accent6" w:themeShade="BF"/>
+              </w:rPr>
+            </w:pPr>
+            <w:r>
+              <w:rPr>
+                <w:b/>
+                <w:color w:val="538135" w:themeColor="accent6" w:themeShade="BF"/>
+              </w:rPr>
+              <w:t>P</w:t>
+            </w:r>
           </w:p>
         </w:tc>
         <w:tc>
@@ -4702,8 +4741,16 @@
               <w:spacing w:before="0" w:after="0"/>
               <w:rPr>
                 <w:b/>
-              </w:rPr>
-            </w:pPr>
+                <w:color w:val="538135" w:themeColor="accent6" w:themeShade="BF"/>
+              </w:rPr>
+            </w:pPr>
+            <w:r>
+              <w:rPr>
+                <w:b/>
+                <w:color w:val="538135" w:themeColor="accent6" w:themeShade="BF"/>
+              </w:rPr>
+              <w:t>P</w:t>
+            </w:r>
           </w:p>
         </w:tc>
         <w:tc>
@@ -4792,6 +4839,9 @@
             <w:r>
               <w:t>and user is logged in</w:t>
             </w:r>
+            <w:r>
+              <w:t xml:space="preserve"> with welcome message and them new game page displayed</w:t>
+            </w:r>
           </w:p>
         </w:tc>
         <w:tc>
@@ -4804,8 +4854,16 @@
               <w:spacing w:before="0" w:after="0"/>
               <w:rPr>
                 <w:b/>
-              </w:rPr>
-            </w:pPr>
+                <w:color w:val="538135" w:themeColor="accent6" w:themeShade="BF"/>
+              </w:rPr>
+            </w:pPr>
+            <w:r>
+              <w:rPr>
+                <w:b/>
+                <w:color w:val="538135" w:themeColor="accent6" w:themeShade="BF"/>
+              </w:rPr>
+              <w:t>P</w:t>
+            </w:r>
           </w:p>
         </w:tc>
         <w:tc>
@@ -5094,7 +5152,7 @@
               <w:rPr>
                 <w:color w:val="0000FF"/>
               </w:rPr>
-              <w:t>Test123</w:t>
+              <w:t>tester1</w:t>
             </w:r>
           </w:p>
         </w:tc>
@@ -5110,7 +5168,16 @@
             <w:pPr>
               <w:pStyle w:val="bp"/>
               <w:spacing w:before="0" w:after="0"/>
-            </w:pPr>
+              <w:rPr>
+                <w:color w:val="0033CC"/>
+              </w:rPr>
+            </w:pPr>
+            <w:r>
+              <w:rPr>
+                <w:color w:val="0033CC"/>
+              </w:rPr>
+              <w:t>tester2</w:t>
+            </w:r>
           </w:p>
         </w:tc>
         <w:tc>
@@ -5198,7 +5265,7 @@
               <w:rPr>
                 <w:color w:val="0000FF"/>
               </w:rPr>
-              <w:t>Test1234</w:t>
+              <w:t>tester1</w:t>
             </w:r>
           </w:p>
         </w:tc>
@@ -5211,7 +5278,16 @@
             <w:pPr>
               <w:pStyle w:val="bp"/>
               <w:spacing w:before="0" w:after="0"/>
-            </w:pPr>
+              <w:rPr>
+                <w:color w:val="0033CC"/>
+              </w:rPr>
+            </w:pPr>
+            <w:r>
+              <w:rPr>
+                <w:color w:val="0033CC"/>
+              </w:rPr>
+              <w:t>tester2</w:t>
+            </w:r>
           </w:p>
         </w:tc>
         <w:tc>
@@ -5275,6 +5351,58 @@
         <w:pStyle w:val="bp"/>
         <w:spacing w:before="0" w:after="0"/>
       </w:pPr>
+    </w:p>
+    <w:p>
+      <w:pPr>
+        <w:pStyle w:val="bp"/>
+        <w:spacing w:before="0" w:after="0"/>
+      </w:pPr>
+    </w:p>
+    <w:p>
+      <w:pPr>
+        <w:pStyle w:val="bp"/>
+        <w:spacing w:before="0" w:after="0"/>
+      </w:pPr>
+    </w:p>
+    <w:p>
+      <w:pPr>
+        <w:pStyle w:val="bp"/>
+        <w:spacing w:before="0" w:after="0"/>
+      </w:pPr>
+      <w:r>
+        <w:rPr>
+          <w:noProof/>
+        </w:rPr>
+        <w:lastRenderedPageBreak/>
+        <w:pict>
+          <v:shape id="_x0000_s1032" type="#_x0000_t75" style="position:absolute;margin-left:282.75pt;margin-top:-.75pt;width:226.5pt;height:402.1pt;z-index:251663360;mso-position-horizontal-relative:margin;mso-position-vertical-relative:margin">
+            <v:imagedata r:id="rId13" o:title="2018-05-19_20-35-00"/>
+            <w10:wrap type="square" anchorx="margin" anchory="margin"/>
+          </v:shape>
+        </w:pict>
+      </w:r>
+      <w:r>
+        <w:pict>
+          <v:shape id="_x0000_i1028" type="#_x0000_t75" style="width:227.25pt;height:402pt">
+            <v:imagedata r:id="rId14" o:title="2018-05-19_20-35-32"/>
+          </v:shape>
+        </w:pict>
+      </w:r>
+    </w:p>
+    <w:p>
+      <w:pPr>
+        <w:pStyle w:val="bp"/>
+        <w:spacing w:before="0" w:after="0"/>
+      </w:pPr>
+    </w:p>
+    <w:p>
+      <w:pPr>
+        <w:pStyle w:val="bp"/>
+        <w:spacing w:before="0" w:after="0"/>
+      </w:pPr>
+      <w:r>
+        <w:t>Logged in with welcome message                                                        New game page opened</w:t>
+      </w:r>
     </w:p>
     <w:p>
       <w:pPr>
@@ -5728,14 +5856,35 @@
               <w:rPr>
                 <w:b/>
                 <w:bCs/>
+                <w:color w:val="385623" w:themeColor="accent6" w:themeShade="80"/>
               </w:rPr>
             </w:pPr>
             <w:r>
               <w:rPr>
                 <w:b/>
                 <w:bCs/>
-              </w:rPr>
-              <w:t xml:space="preserve"> </w:t>
+                <w:color w:val="385623" w:themeColor="accent6" w:themeShade="80"/>
+              </w:rPr>
+              <w:t>All passed except below</w:t>
+            </w:r>
+          </w:p>
+          <w:p>
+            <w:pPr>
+              <w:pStyle w:val="bp"/>
+              <w:spacing w:before="0" w:after="0"/>
+              <w:rPr>
+                <w:b/>
+                <w:bCs/>
+                <w:color w:val="FF0000"/>
+              </w:rPr>
+            </w:pPr>
+            <w:r>
+              <w:rPr>
+                <w:b/>
+                <w:bCs/>
+                <w:color w:val="FF0000"/>
+              </w:rPr>
+              <w:t>Name should have changed to guest not part of this test</w:t>
             </w:r>
           </w:p>
           <w:p>
@@ -5805,10 +5954,12 @@
               <w:rPr>
                 <w:b/>
                 <w:bCs/>
-                <w:color w:val="538135" w:themeColor="accent6" w:themeShade="BF"/>
-              </w:rPr>
-              <w:t>Pass</w:t>
-            </w:r>
+                <w:color w:val="FF0000"/>
+              </w:rPr>
+              <w:t>Fail</w:t>
+            </w:r>
+            <w:bookmarkStart w:id="0" w:name="_GoBack"/>
+            <w:bookmarkEnd w:id="0"/>
           </w:p>
         </w:tc>
       </w:tr>
@@ -6186,6 +6337,107 @@
               <w:spacing w:before="0" w:after="0"/>
             </w:pPr>
             <w:r>
+              <w:t>User name should change when on new game screen</w:t>
+            </w:r>
+          </w:p>
+        </w:tc>
+        <w:tc>
+          <w:tcPr>
+            <w:tcW w:w="5596" w:type="dxa"/>
+          </w:tcPr>
+          <w:p>
+            <w:pPr>
+              <w:pStyle w:val="bp"/>
+              <w:spacing w:before="0" w:after="0"/>
+            </w:pPr>
+            <w:r>
+              <w:t xml:space="preserve">Should say Guest </w:t>
+            </w:r>
+          </w:p>
+        </w:tc>
+        <w:tc>
+          <w:tcPr>
+            <w:tcW w:w="714" w:type="dxa"/>
+          </w:tcPr>
+          <w:p>
+            <w:pPr>
+              <w:pStyle w:val="bp"/>
+              <w:spacing w:before="0" w:after="0"/>
+              <w:rPr>
+                <w:b/>
+                <w:color w:val="538135" w:themeColor="accent6" w:themeShade="BF"/>
+              </w:rPr>
+            </w:pPr>
+          </w:p>
+        </w:tc>
+        <w:tc>
+          <w:tcPr>
+            <w:tcW w:w="714" w:type="dxa"/>
+          </w:tcPr>
+          <w:p>
+            <w:pPr>
+              <w:pStyle w:val="bp"/>
+              <w:spacing w:before="0" w:after="0"/>
+              <w:rPr>
+                <w:b/>
+              </w:rPr>
+            </w:pPr>
+            <w:r>
+              <w:rPr>
+                <w:b/>
+                <w:color w:val="FF0000"/>
+              </w:rPr>
+              <w:t>F</w:t>
+            </w:r>
+          </w:p>
+        </w:tc>
+      </w:tr>
+      <w:tr>
+        <w:tblPrEx>
+          <w:tblBorders>
+            <w:top w:val="single" w:sz="6" w:space="0" w:color="auto"/>
+            <w:left w:val="single" w:sz="6" w:space="0" w:color="auto"/>
+            <w:bottom w:val="single" w:sz="6" w:space="0" w:color="auto"/>
+            <w:right w:val="single" w:sz="6" w:space="0" w:color="auto"/>
+            <w:insideH w:val="single" w:sz="6" w:space="0" w:color="auto"/>
+            <w:insideV w:val="single" w:sz="6" w:space="0" w:color="auto"/>
+          </w:tblBorders>
+        </w:tblPrEx>
+        <w:trPr>
+          <w:cantSplit/>
+          <w:trHeight w:val="80"/>
+        </w:trPr>
+        <w:tc>
+          <w:tcPr>
+            <w:tcW w:w="558" w:type="dxa"/>
+            <w:tcBorders>
+              <w:right w:val="single" w:sz="4" w:space="0" w:color="auto"/>
+            </w:tcBorders>
+          </w:tcPr>
+          <w:p>
+            <w:pPr>
+              <w:pStyle w:val="bp"/>
+              <w:spacing w:before="0" w:after="0"/>
+            </w:pPr>
+            <w:r>
+              <w:t>4</w:t>
+            </w:r>
+          </w:p>
+        </w:tc>
+        <w:tc>
+          <w:tcPr>
+            <w:tcW w:w="5596" w:type="dxa"/>
+            <w:gridSpan w:val="3"/>
+            <w:tcBorders>
+              <w:left w:val="single" w:sz="4" w:space="0" w:color="auto"/>
+            </w:tcBorders>
+          </w:tcPr>
+          <w:p>
+            <w:pPr>
+              <w:pStyle w:val="bp"/>
+              <w:spacing w:before="0" w:after="0"/>
+            </w:pPr>
+            <w:r>
               <w:t>Press return button(cancel) on warning panel</w:t>
             </w:r>
           </w:p>
@@ -6260,7 +6512,7 @@
         <w:lastRenderedPageBreak/>
         <w:pict>
           <v:shape id="_x0000_s1028" type="#_x0000_t75" style="position:absolute;margin-left:295.5pt;margin-top:0;width:222pt;height:372pt;z-index:251661312;mso-position-horizontal-relative:margin;mso-position-vertical-relative:margin">
-            <v:imagedata r:id="rId13" o:title="2018-05-18_11-58-58"/>
+            <v:imagedata r:id="rId15" o:title="2018-05-18_11-58-58"/>
             <w10:wrap type="square" anchorx="margin" anchory="margin"/>
           </v:shape>
         </w:pict>
@@ -6271,7 +6523,7 @@
         </w:rPr>
         <w:pict>
           <v:shape id="_x0000_s1027" type="#_x0000_t75" style="position:absolute;margin-left:0;margin-top:0;width:3in;height:372pt;z-index:251659264;mso-position-horizontal:left;mso-position-horizontal-relative:margin;mso-position-vertical:top;mso-position-vertical-relative:margin">
-            <v:imagedata r:id="rId14" o:title="2018-05-18_11-58-22"/>
+            <v:imagedata r:id="rId16" o:title="2018-05-18_11-58-22"/>
             <w10:wrap type="square" anchorx="margin" anchory="margin"/>
           </v:shape>
         </w:pict>
@@ -6456,14 +6708,21 @@
         <w:pStyle w:val="bp"/>
         <w:spacing w:before="0" w:after="0"/>
       </w:pPr>
-      <w:bookmarkStart w:id="0" w:name="_GoBack"/>
-      <w:bookmarkEnd w:id="0"/>
-    </w:p>
-    <w:p>
-      <w:pPr>
-        <w:pStyle w:val="bp"/>
-        <w:spacing w:before="0" w:after="0"/>
-      </w:pPr>
+    </w:p>
+    <w:p>
+      <w:pPr>
+        <w:pStyle w:val="bp"/>
+        <w:spacing w:before="0" w:after="0"/>
+      </w:pPr>
+      <w:r>
+        <w:t xml:space="preserve">Warning message shown when skip pressed                                       </w:t>
+      </w:r>
+      <w:r>
+        <w:t>login button logged in a guest but name did not change</w:t>
+      </w:r>
+      <w:r>
+        <w:t xml:space="preserve">     </w:t>
+      </w:r>
     </w:p>
     <w:p>
       <w:pPr>
@@ -6498,10 +6757,49 @@
         <w:lastRenderedPageBreak/>
         <w:pict>
           <v:shape id="_x0000_i1027" type="#_x0000_t75" style="width:3in;height:375.75pt">
-            <v:imagedata r:id="rId15" o:title="2018-05-17_22-16-30"/>
+            <v:imagedata r:id="rId17" o:title="2018-05-17_22-16-30"/>
           </v:shape>
         </w:pict>
       </w:r>
+    </w:p>
+    <w:p>
+      <w:pPr>
+        <w:pStyle w:val="bp"/>
+        <w:spacing w:before="0" w:after="0"/>
+      </w:pPr>
+    </w:p>
+    <w:p>
+      <w:pPr>
+        <w:pStyle w:val="bp"/>
+        <w:spacing w:before="0" w:after="0"/>
+      </w:pPr>
+      <w:r>
+        <w:t>Cancel button returned to login screen</w:t>
+      </w:r>
+    </w:p>
+    <w:p>
+      <w:pPr>
+        <w:pStyle w:val="bp"/>
+        <w:spacing w:before="0" w:after="0"/>
+      </w:pPr>
+    </w:p>
+    <w:p>
+      <w:pPr>
+        <w:pStyle w:val="bp"/>
+        <w:spacing w:before="0" w:after="0"/>
+      </w:pPr>
+    </w:p>
+    <w:p>
+      <w:pPr>
+        <w:pStyle w:val="bp"/>
+        <w:spacing w:before="0" w:after="0"/>
+      </w:pPr>
+    </w:p>
+    <w:p>
+      <w:pPr>
+        <w:pStyle w:val="bp"/>
+        <w:spacing w:before="0" w:after="0"/>
+      </w:pPr>
     </w:p>
     <w:sectPr>
       <w:pgSz w:w="15840" w:h="12240" w:orient="landscape" w:code="1"/>
@@ -6606,7 +6904,7 @@
         <w:rStyle w:val="PageNumber"/>
         <w:noProof/>
       </w:rPr>
-      <w:t>8</w:t>
+      <w:t>10</w:t>
     </w:r>
     <w:r>
       <w:rPr>
@@ -6643,7 +6941,7 @@
         <w:rStyle w:val="PageNumber"/>
         <w:noProof/>
       </w:rPr>
-      <w:t>10</w:t>
+      <w:t>11</w:t>
     </w:r>
     <w:r>
       <w:rPr>

</xml_diff>

<commit_message>
Added tests and updated screenshots
</commit_message>
<xml_diff>
--- a/Login UATs.docx
+++ b/Login UATs.docx
@@ -425,6 +425,12 @@
               </w:rPr>
               <w:t>:</w:t>
             </w:r>
+            <w:r>
+              <w:rPr>
+                <w:b/>
+              </w:rPr>
+              <w:t xml:space="preserve"> </w:t>
+            </w:r>
           </w:p>
         </w:tc>
         <w:tc>
@@ -1586,8 +1592,8 @@
             <v:path o:extrusionok="f" gradientshapeok="t" o:connecttype="rect"/>
             <o:lock v:ext="edit" aspectratio="t"/>
           </v:shapetype>
-          <v:shape id="_x0000_i1025" type="#_x0000_t75" style="width:222pt;height:390.75pt">
-            <v:imagedata r:id="rId7" o:title="2018-05-18_11-48-40"/>
+          <v:shape id="_x0000_i1029" type="#_x0000_t75" style="width:212.25pt;height:366.75pt">
+            <v:imagedata r:id="rId7" o:title="2018-05-28_14-36-17"/>
           </v:shape>
         </w:pict>
       </w:r>
@@ -1622,11 +1628,9 @@
       <w:r>
         <w:t xml:space="preserve">Input fields editable and  password shown as </w:t>
       </w:r>
-      <w:proofErr w:type="spellStart"/>
       <w:r>
-        <w:t>asterick’s</w:t>
+        <w:t>asterisk’s</w:t>
       </w:r>
-      <w:proofErr w:type="spellEnd"/>
     </w:p>
     <w:p>
       <w:pPr>
@@ -2522,6 +2526,7 @@
             <w:tcW w:w="2409" w:type="dxa"/>
             <w:tcBorders>
               <w:top w:val="single" w:sz="4" w:space="0" w:color="auto"/>
+              <w:bottom w:val="single" w:sz="4" w:space="0" w:color="auto"/>
             </w:tcBorders>
             <w:shd w:val="clear" w:color="auto" w:fill="E0E0E0"/>
           </w:tcPr>
@@ -2546,6 +2551,7 @@
             <w:tcW w:w="1917" w:type="dxa"/>
             <w:tcBorders>
               <w:top w:val="single" w:sz="4" w:space="0" w:color="auto"/>
+              <w:bottom w:val="single" w:sz="4" w:space="0" w:color="auto"/>
             </w:tcBorders>
             <w:shd w:val="clear" w:color="auto" w:fill="auto"/>
           </w:tcPr>
@@ -2562,6 +2568,120 @@
                 <w:color w:val="0000FF"/>
               </w:rPr>
               <w:t>empty</w:t>
+            </w:r>
+          </w:p>
+        </w:tc>
+        <w:tc>
+          <w:tcPr>
+            <w:tcW w:w="2156" w:type="dxa"/>
+            <w:tcBorders>
+              <w:top w:val="single" w:sz="4" w:space="0" w:color="auto"/>
+              <w:bottom w:val="single" w:sz="4" w:space="0" w:color="auto"/>
+            </w:tcBorders>
+            <w:shd w:val="clear" w:color="auto" w:fill="auto"/>
+          </w:tcPr>
+          <w:p>
+            <w:pPr>
+              <w:pStyle w:val="bp"/>
+              <w:spacing w:before="0" w:after="0"/>
+            </w:pPr>
+          </w:p>
+        </w:tc>
+        <w:tc>
+          <w:tcPr>
+            <w:tcW w:w="2156" w:type="dxa"/>
+            <w:tcBorders>
+              <w:top w:val="single" w:sz="4" w:space="0" w:color="auto"/>
+              <w:bottom w:val="single" w:sz="4" w:space="0" w:color="auto"/>
+            </w:tcBorders>
+            <w:shd w:val="clear" w:color="auto" w:fill="auto"/>
+          </w:tcPr>
+          <w:p>
+            <w:pPr>
+              <w:pStyle w:val="bp"/>
+              <w:spacing w:before="0" w:after="0"/>
+            </w:pPr>
+          </w:p>
+        </w:tc>
+        <w:tc>
+          <w:tcPr>
+            <w:tcW w:w="2156" w:type="dxa"/>
+            <w:tcBorders>
+              <w:top w:val="single" w:sz="4" w:space="0" w:color="auto"/>
+              <w:bottom w:val="single" w:sz="4" w:space="0" w:color="auto"/>
+            </w:tcBorders>
+            <w:shd w:val="clear" w:color="auto" w:fill="auto"/>
+          </w:tcPr>
+          <w:p>
+            <w:pPr>
+              <w:pStyle w:val="bp"/>
+              <w:spacing w:before="0" w:after="0"/>
+            </w:pPr>
+          </w:p>
+        </w:tc>
+        <w:tc>
+          <w:tcPr>
+            <w:tcW w:w="2156" w:type="dxa"/>
+            <w:tcBorders>
+              <w:top w:val="single" w:sz="4" w:space="0" w:color="auto"/>
+              <w:bottom w:val="single" w:sz="4" w:space="0" w:color="auto"/>
+            </w:tcBorders>
+            <w:shd w:val="clear" w:color="auto" w:fill="auto"/>
+          </w:tcPr>
+          <w:p>
+            <w:pPr>
+              <w:pStyle w:val="bp"/>
+              <w:spacing w:before="0" w:after="0"/>
+            </w:pPr>
+          </w:p>
+        </w:tc>
+      </w:tr>
+      <w:tr>
+        <w:tc>
+          <w:tcPr>
+            <w:tcW w:w="2409" w:type="dxa"/>
+            <w:tcBorders>
+              <w:top w:val="single" w:sz="4" w:space="0" w:color="auto"/>
+            </w:tcBorders>
+            <w:shd w:val="clear" w:color="auto" w:fill="E0E0E0"/>
+          </w:tcPr>
+          <w:p>
+            <w:pPr>
+              <w:pStyle w:val="bp"/>
+              <w:spacing w:before="0" w:after="0"/>
+              <w:rPr>
+                <w:color w:val="0000FF"/>
+              </w:rPr>
+            </w:pPr>
+            <w:r>
+              <w:rPr>
+                <w:color w:val="0000FF"/>
+              </w:rPr>
+              <w:t>Password</w:t>
+            </w:r>
+          </w:p>
+        </w:tc>
+        <w:tc>
+          <w:tcPr>
+            <w:tcW w:w="1917" w:type="dxa"/>
+            <w:tcBorders>
+              <w:top w:val="single" w:sz="4" w:space="0" w:color="auto"/>
+            </w:tcBorders>
+            <w:shd w:val="clear" w:color="auto" w:fill="auto"/>
+          </w:tcPr>
+          <w:p>
+            <w:pPr>
+              <w:pStyle w:val="bp"/>
+              <w:spacing w:before="0" w:after="0"/>
+              <w:rPr>
+                <w:color w:val="0000FF"/>
+              </w:rPr>
+            </w:pPr>
+            <w:r>
+              <w:rPr>
+                <w:color w:val="0000FF"/>
+              </w:rPr>
+              <w:t>Test1234</w:t>
             </w:r>
           </w:p>
         </w:tc>
@@ -2710,66 +2830,19 @@
         <w:pStyle w:val="bp"/>
         <w:spacing w:before="0" w:after="0"/>
       </w:pPr>
-    </w:p>
-    <w:p>
-      <w:pPr>
-        <w:pStyle w:val="bp"/>
-        <w:spacing w:before="0" w:after="0"/>
-      </w:pPr>
       <w:r>
-        <w:rPr>
-          <w:noProof/>
-          <w:lang w:val="en-AU" w:eastAsia="en-AU"/>
-        </w:rPr>
-        <w:drawing>
-          <wp:inline distT="0" distB="0" distL="0" distR="0">
-            <wp:extent cx="2828925" cy="4800600"/>
-            <wp:effectExtent l="0" t="0" r="9525" b="0"/>
-            <wp:docPr id="1" name="Picture 1" descr="C:\Users\Michelle\AppData\Local\Microsoft\Windows\INetCache\Content.Word\2018-05-17_22-40-46.png"/>
-            <wp:cNvGraphicFramePr>
-              <a:graphicFrameLocks xmlns:a="http://schemas.openxmlformats.org/drawingml/2006/main" noChangeAspect="1"/>
-            </wp:cNvGraphicFramePr>
-            <a:graphic xmlns:a="http://schemas.openxmlformats.org/drawingml/2006/main">
-              <a:graphicData uri="http://schemas.openxmlformats.org/drawingml/2006/picture">
-                <pic:pic xmlns:pic="http://schemas.openxmlformats.org/drawingml/2006/picture">
-                  <pic:nvPicPr>
-                    <pic:cNvPr id="0" name="Picture 12" descr="C:\Users\Michelle\AppData\Local\Microsoft\Windows\INetCache\Content.Word\2018-05-17_22-40-46.png"/>
-                    <pic:cNvPicPr>
-                      <a:picLocks noChangeAspect="1" noChangeArrowheads="1"/>
-                    </pic:cNvPicPr>
-                  </pic:nvPicPr>
-                  <pic:blipFill>
-                    <a:blip r:embed="rId11">
-                      <a:extLst>
-                        <a:ext uri="{28A0092B-C50C-407E-A947-70E740481C1C}">
-                          <a14:useLocalDpi xmlns:a14="http://schemas.microsoft.com/office/drawing/2010/main" val="0"/>
-                        </a:ext>
-                      </a:extLst>
-                    </a:blip>
-                    <a:srcRect/>
-                    <a:stretch>
-                      <a:fillRect/>
-                    </a:stretch>
-                  </pic:blipFill>
-                  <pic:spPr bwMode="auto">
-                    <a:xfrm>
-                      <a:off x="0" y="0"/>
-                      <a:ext cx="2828925" cy="4800600"/>
-                    </a:xfrm>
-                    <a:prstGeom prst="rect">
-                      <a:avLst/>
-                    </a:prstGeom>
-                    <a:noFill/>
-                    <a:ln>
-                      <a:noFill/>
-                    </a:ln>
-                  </pic:spPr>
-                </pic:pic>
-              </a:graphicData>
-            </a:graphic>
-          </wp:inline>
-        </w:drawing>
+        <w:pict>
+          <v:shape id="_x0000_i1030" type="#_x0000_t75" style="width:205.5pt;height:348.75pt">
+            <v:imagedata r:id="rId11" o:title="2018-05-28_14-43-26"/>
+          </v:shape>
+        </w:pict>
       </w:r>
+    </w:p>
+    <w:p>
+      <w:pPr>
+        <w:pStyle w:val="bp"/>
+        <w:spacing w:before="0" w:after="0"/>
+      </w:pPr>
     </w:p>
     <w:p>
       <w:pPr>
@@ -3910,72 +3983,60 @@
         <w:pStyle w:val="bp"/>
         <w:spacing w:before="0" w:after="0"/>
       </w:pPr>
-    </w:p>
-    <w:p>
-      <w:pPr>
-        <w:pStyle w:val="bp"/>
-        <w:spacing w:before="0" w:after="0"/>
-      </w:pPr>
-    </w:p>
-    <w:p>
-      <w:pPr>
-        <w:pStyle w:val="bp"/>
-        <w:spacing w:before="0" w:after="0"/>
-      </w:pPr>
-    </w:p>
-    <w:p>
-      <w:pPr>
-        <w:pStyle w:val="bp"/>
-        <w:spacing w:before="0" w:after="0"/>
-      </w:pPr>
-    </w:p>
-    <w:p>
-      <w:pPr>
-        <w:pStyle w:val="bp"/>
-        <w:spacing w:before="0" w:after="0"/>
-      </w:pPr>
-    </w:p>
-    <w:p>
-      <w:pPr>
-        <w:pStyle w:val="bp"/>
-        <w:spacing w:before="0" w:after="0"/>
-      </w:pPr>
-    </w:p>
-    <w:p>
-      <w:pPr>
-        <w:pStyle w:val="bp"/>
-        <w:spacing w:before="0" w:after="0"/>
-      </w:pPr>
-    </w:p>
-    <w:p>
-      <w:pPr>
-        <w:pStyle w:val="bp"/>
-        <w:spacing w:before="0" w:after="0"/>
-      </w:pPr>
-    </w:p>
-    <w:p>
-      <w:pPr>
-        <w:pStyle w:val="bp"/>
-        <w:spacing w:before="0" w:after="0"/>
-      </w:pPr>
-    </w:p>
-    <w:p>
-      <w:pPr>
-        <w:pStyle w:val="bp"/>
-        <w:spacing w:before="0" w:after="0"/>
-      </w:pPr>
-    </w:p>
-    <w:p>
-      <w:pPr>
-        <w:pStyle w:val="bp"/>
-        <w:spacing w:before="0" w:after="0"/>
-      </w:pPr>
       <w:r>
-        <w:pict>
-          <v:shape id="_x0000_i1026" type="#_x0000_t75" style="width:222pt;height:402pt">
-            <v:imagedata r:id="rId12" o:title="2018-05-17_22-41-32"/>
-          </v:shape>
-        </w:pict>
+        <w:rPr>
+          <w:noProof/>
+          <w:lang w:val="en-AU" w:eastAsia="en-AU"/>
+        </w:rPr>
+        <w:lastRenderedPageBreak/>
+        <w:drawing>
+          <wp:inline distT="0" distB="0" distL="0" distR="0">
+            <wp:extent cx="2886075" cy="4581525"/>
+            <wp:effectExtent l="0" t="0" r="9525" b="9525"/>
+            <wp:docPr id="6" name="Picture 6" descr="C:\Users\Michelle\AppData\Local\Microsoft\Windows\INetCache\Content.Word\2018-05-28_14-34-53.png"/>
+            <wp:cNvGraphicFramePr>
+              <a:graphicFrameLocks xmlns:a="http://schemas.openxmlformats.org/drawingml/2006/main" noChangeAspect="1"/>
+            </wp:cNvGraphicFramePr>
+            <a:graphic xmlns:a="http://schemas.openxmlformats.org/drawingml/2006/main">
+              <a:graphicData uri="http://schemas.openxmlformats.org/drawingml/2006/picture">
+                <pic:pic xmlns:pic="http://schemas.openxmlformats.org/drawingml/2006/picture">
+                  <pic:nvPicPr>
+                    <pic:cNvPr id="0" name="Picture 32" descr="C:\Users\Michelle\AppData\Local\Microsoft\Windows\INetCache\Content.Word\2018-05-28_14-34-53.png"/>
+                    <pic:cNvPicPr>
+                      <a:picLocks noChangeAspect="1" noChangeArrowheads="1"/>
+                    </pic:cNvPicPr>
+                  </pic:nvPicPr>
+                  <pic:blipFill>
+                    <a:blip r:embed="rId12">
+                      <a:extLst>
+                        <a:ext uri="{28A0092B-C50C-407E-A947-70E740481C1C}">
+                          <a14:useLocalDpi xmlns:a14="http://schemas.microsoft.com/office/drawing/2010/main" val="0"/>
+                        </a:ext>
+                      </a:extLst>
+                    </a:blip>
+                    <a:srcRect/>
+                    <a:stretch>
+                      <a:fillRect/>
+                    </a:stretch>
+                  </pic:blipFill>
+                  <pic:spPr bwMode="auto">
+                    <a:xfrm>
+                      <a:off x="0" y="0"/>
+                      <a:ext cx="2886075" cy="4581525"/>
+                    </a:xfrm>
+                    <a:prstGeom prst="rect">
+                      <a:avLst/>
+                    </a:prstGeom>
+                    <a:noFill/>
+                    <a:ln>
+                      <a:noFill/>
+                    </a:ln>
+                  </pic:spPr>
+                </pic:pic>
+              </a:graphicData>
+            </a:graphic>
+          </wp:inline>
+        </w:drawing>
       </w:r>
     </w:p>
     <w:p>
@@ -4042,6 +4103,7 @@
               <w:rPr>
                 <w:b/>
               </w:rPr>
+              <w:lastRenderedPageBreak/>
               <w:t>Test Name</w:t>
             </w:r>
           </w:p>
@@ -5383,8 +5445,8 @@
       </w:r>
       <w:r>
         <w:pict>
-          <v:shape id="_x0000_i1028" type="#_x0000_t75" style="width:227.25pt;height:402pt">
-            <v:imagedata r:id="rId14" o:title="2018-05-19_20-35-32"/>
+          <v:shape id="_x0000_i1025" type="#_x0000_t75" style="width:237.75pt;height:399pt">
+            <v:imagedata r:id="rId14" o:title="2018-05-27_21-00-07"/>
           </v:shape>
         </w:pict>
       </w:r>
@@ -5421,24 +5483,110 @@
         <w:pStyle w:val="bp"/>
         <w:spacing w:before="0" w:after="0"/>
       </w:pPr>
-    </w:p>
-    <w:p>
-      <w:pPr>
-        <w:pStyle w:val="bp"/>
-        <w:spacing w:before="0" w:after="0"/>
-      </w:pPr>
-    </w:p>
-    <w:p>
-      <w:pPr>
-        <w:pStyle w:val="bp"/>
-        <w:spacing w:before="0" w:after="0"/>
-      </w:pPr>
-    </w:p>
-    <w:p>
-      <w:pPr>
-        <w:pStyle w:val="bp"/>
-        <w:spacing w:before="0" w:after="0"/>
-      </w:pPr>
+      <w:r>
+        <w:rPr>
+          <w:noProof/>
+          <w:lang w:val="en-AU" w:eastAsia="en-AU"/>
+        </w:rPr>
+        <w:lastRenderedPageBreak/>
+        <w:drawing>
+          <wp:anchor distT="0" distB="0" distL="114300" distR="114300" simplePos="0" relativeHeight="251671552" behindDoc="0" locked="0" layoutInCell="1" allowOverlap="1">
+            <wp:simplePos x="0" y="0"/>
+            <wp:positionH relativeFrom="margin">
+              <wp:posOffset>3600450</wp:posOffset>
+            </wp:positionH>
+            <wp:positionV relativeFrom="margin">
+              <wp:posOffset>39370</wp:posOffset>
+            </wp:positionV>
+            <wp:extent cx="2819400" cy="4705350"/>
+            <wp:effectExtent l="0" t="0" r="0" b="0"/>
+            <wp:wrapSquare wrapText="bothSides"/>
+            <wp:docPr id="4" name="Picture 4"/>
+            <wp:cNvGraphicFramePr>
+              <a:graphicFrameLocks xmlns:a="http://schemas.openxmlformats.org/drawingml/2006/main" noChangeAspect="1"/>
+            </wp:cNvGraphicFramePr>
+            <a:graphic xmlns:a="http://schemas.openxmlformats.org/drawingml/2006/main">
+              <a:graphicData uri="http://schemas.openxmlformats.org/drawingml/2006/picture">
+                <pic:pic xmlns:pic="http://schemas.openxmlformats.org/drawingml/2006/picture">
+                  <pic:nvPicPr>
+                    <pic:cNvPr id="0" name="Picture 18"/>
+                    <pic:cNvPicPr>
+                      <a:picLocks noChangeAspect="1" noChangeArrowheads="1"/>
+                    </pic:cNvPicPr>
+                  </pic:nvPicPr>
+                  <pic:blipFill>
+                    <a:blip r:embed="rId15">
+                      <a:extLst>
+                        <a:ext uri="{28A0092B-C50C-407E-A947-70E740481C1C}">
+                          <a14:useLocalDpi xmlns:a14="http://schemas.microsoft.com/office/drawing/2010/main" val="0"/>
+                        </a:ext>
+                      </a:extLst>
+                    </a:blip>
+                    <a:srcRect/>
+                    <a:stretch>
+                      <a:fillRect/>
+                    </a:stretch>
+                  </pic:blipFill>
+                  <pic:spPr bwMode="auto">
+                    <a:xfrm>
+                      <a:off x="0" y="0"/>
+                      <a:ext cx="2819400" cy="4705350"/>
+                    </a:xfrm>
+                    <a:prstGeom prst="rect">
+                      <a:avLst/>
+                    </a:prstGeom>
+                    <a:noFill/>
+                  </pic:spPr>
+                </pic:pic>
+              </a:graphicData>
+            </a:graphic>
+            <wp14:sizeRelH relativeFrom="margin">
+              <wp14:pctWidth>0</wp14:pctWidth>
+            </wp14:sizeRelH>
+            <wp14:sizeRelV relativeFrom="margin">
+              <wp14:pctHeight>0</wp14:pctHeight>
+            </wp14:sizeRelV>
+          </wp:anchor>
+        </w:drawing>
+      </w:r>
+      <w:r>
+        <w:rPr>
+          <w:noProof/>
+          <w:lang w:val="en-AU" w:eastAsia="en-AU"/>
+        </w:rPr>
+        <w:pict>
+          <v:shape id="_x0000_i1026" type="#_x0000_t75" style="width:221.25pt;height:372.75pt">
+            <v:imagedata r:id="rId16" o:title="2018-05-27_21-08-48"/>
+          </v:shape>
+        </w:pict>
+      </w:r>
+    </w:p>
+    <w:p>
+      <w:pPr>
+        <w:pStyle w:val="bp"/>
+        <w:spacing w:before="0" w:after="0"/>
+      </w:pPr>
+    </w:p>
+    <w:p>
+      <w:pPr>
+        <w:pStyle w:val="bp"/>
+        <w:spacing w:before="0" w:after="0"/>
+      </w:pPr>
+    </w:p>
+    <w:p>
+      <w:pPr>
+        <w:pStyle w:val="bp"/>
+        <w:spacing w:before="0" w:after="0"/>
+      </w:pPr>
+    </w:p>
+    <w:p>
+      <w:pPr>
+        <w:pStyle w:val="bp"/>
+        <w:spacing w:before="0" w:after="0"/>
+      </w:pPr>
+      <w:r>
+        <w:t>Logged in with welcome message                                                        New game page opened</w:t>
+      </w:r>
     </w:p>
     <w:p>
       <w:pPr>
@@ -5495,6 +5643,7 @@
               <w:rPr>
                 <w:b/>
               </w:rPr>
+              <w:lastRenderedPageBreak/>
               <w:t>Test Name</w:t>
             </w:r>
           </w:p>
@@ -5806,24 +5955,35 @@
               <w:rPr>
                 <w:b/>
                 <w:bCs/>
-                <w:color w:val="FF0000"/>
-              </w:rPr>
-            </w:pPr>
-            <w:r>
+                <w:color w:val="385623" w:themeColor="accent6" w:themeShade="80"/>
+              </w:rPr>
+            </w:pPr>
+            <w:r>
+              <w:rPr>
+                <w:b/>
+                <w:bCs/>
+                <w:color w:val="385623" w:themeColor="accent6" w:themeShade="80"/>
+              </w:rPr>
+              <w:t>All passed except below</w:t>
+            </w:r>
+          </w:p>
+          <w:p>
+            <w:pPr>
+              <w:pStyle w:val="bp"/>
+              <w:spacing w:before="0" w:after="0"/>
               <w:rPr>
                 <w:b/>
                 <w:bCs/>
                 <w:color w:val="FF0000"/>
               </w:rPr>
-              <w:t>Menu</w:t>
-            </w:r>
+            </w:pPr>
             <w:r>
               <w:rPr>
                 <w:b/>
                 <w:bCs/>
                 <w:color w:val="FF0000"/>
               </w:rPr>
-              <w:t xml:space="preserve"> screen opened but not displaying correctly</w:t>
+              <w:t xml:space="preserve">Name should have changed to guest </w:t>
             </w:r>
             <w:r>
               <w:rPr>
@@ -5831,71 +5991,26 @@
                 <w:bCs/>
                 <w:color w:val="FF0000"/>
               </w:rPr>
-              <w:t xml:space="preserve"> (green username text mostly hidden)</w:t>
-            </w:r>
-            <w:r>
+              <w:t>all options displayed</w:t>
+            </w:r>
+          </w:p>
+          <w:p>
+            <w:pPr>
+              <w:pStyle w:val="bp"/>
+              <w:spacing w:before="0" w:after="0"/>
               <w:rPr>
                 <w:b/>
                 <w:bCs/>
               </w:rPr>
-              <w:t xml:space="preserve"> </w:t>
-            </w:r>
+            </w:pPr>
             <w:r>
               <w:rPr>
                 <w:b/>
                 <w:bCs/>
-                <w:color w:val="FF0000"/>
-              </w:rPr>
-              <w:t>not part of this test but worth noting</w:t>
-            </w:r>
-          </w:p>
-          <w:p>
-            <w:pPr>
-              <w:pStyle w:val="bp"/>
-              <w:spacing w:before="0" w:after="0"/>
-              <w:rPr>
-                <w:b/>
-                <w:bCs/>
-                <w:color w:val="385623" w:themeColor="accent6" w:themeShade="80"/>
-              </w:rPr>
-            </w:pPr>
-            <w:r>
-              <w:rPr>
-                <w:b/>
-                <w:bCs/>
-                <w:color w:val="385623" w:themeColor="accent6" w:themeShade="80"/>
-              </w:rPr>
-              <w:t>All passed except below</w:t>
-            </w:r>
-          </w:p>
-          <w:p>
-            <w:pPr>
-              <w:pStyle w:val="bp"/>
-              <w:spacing w:before="0" w:after="0"/>
-              <w:rPr>
-                <w:b/>
-                <w:bCs/>
-                <w:color w:val="FF0000"/>
-              </w:rPr>
-            </w:pPr>
-            <w:r>
-              <w:rPr>
-                <w:b/>
-                <w:bCs/>
-                <w:color w:val="FF0000"/>
-              </w:rPr>
-              <w:t>Name should have changed to guest not part of this test</w:t>
-            </w:r>
-          </w:p>
-          <w:p>
-            <w:pPr>
-              <w:pStyle w:val="bp"/>
-              <w:spacing w:before="0" w:after="0"/>
-              <w:rPr>
-                <w:b/>
-                <w:bCs/>
-              </w:rPr>
-            </w:pPr>
+                <w:color w:val="538135" w:themeColor="accent6" w:themeShade="BF"/>
+              </w:rPr>
+              <w:t>Redid test name now changes</w:t>
+            </w:r>
           </w:p>
         </w:tc>
       </w:tr>
@@ -5948,6 +6063,7 @@
               <w:rPr>
                 <w:b/>
                 <w:bCs/>
+                <w:color w:val="FF0000"/>
               </w:rPr>
             </w:pPr>
             <w:r>
@@ -5956,10 +6072,34 @@
                 <w:bCs/>
                 <w:color w:val="FF0000"/>
               </w:rPr>
-              <w:t>Fail</w:t>
-            </w:r>
-            <w:bookmarkStart w:id="0" w:name="_GoBack"/>
-            <w:bookmarkEnd w:id="0"/>
+              <w:t>Failed t</w:t>
+            </w:r>
+            <w:r>
+              <w:rPr>
+                <w:b/>
+                <w:bCs/>
+                <w:color w:val="FF0000"/>
+              </w:rPr>
+              <w:t>est round 1</w:t>
+            </w:r>
+          </w:p>
+          <w:p>
+            <w:pPr>
+              <w:pStyle w:val="bp"/>
+              <w:spacing w:before="0" w:after="0"/>
+              <w:rPr>
+                <w:b/>
+                <w:bCs/>
+              </w:rPr>
+            </w:pPr>
+            <w:r>
+              <w:rPr>
+                <w:b/>
+                <w:bCs/>
+                <w:color w:val="538135" w:themeColor="accent6" w:themeShade="BF"/>
+              </w:rPr>
+              <w:t>Pass test round 2</w:t>
+            </w:r>
           </w:p>
         </w:tc>
       </w:tr>
@@ -6351,7 +6491,10 @@
               <w:spacing w:before="0" w:after="0"/>
             </w:pPr>
             <w:r>
-              <w:t xml:space="preserve">Should say Guest </w:t>
+              <w:t>Should say Guest</w:t>
+            </w:r>
+            <w:r>
+              <w:t xml:space="preserve"> and limited options displayed</w:t>
             </w:r>
           </w:p>
         </w:tc>
@@ -6499,6 +6642,426 @@
           </w:p>
         </w:tc>
       </w:tr>
+      <w:tr>
+        <w:tblPrEx>
+          <w:tblBorders>
+            <w:top w:val="single" w:sz="6" w:space="0" w:color="auto"/>
+            <w:left w:val="single" w:sz="6" w:space="0" w:color="auto"/>
+            <w:bottom w:val="single" w:sz="6" w:space="0" w:color="auto"/>
+            <w:right w:val="single" w:sz="6" w:space="0" w:color="auto"/>
+            <w:insideH w:val="single" w:sz="6" w:space="0" w:color="auto"/>
+            <w:insideV w:val="single" w:sz="6" w:space="0" w:color="auto"/>
+          </w:tblBorders>
+        </w:tblPrEx>
+        <w:trPr>
+          <w:cantSplit/>
+          <w:trHeight w:val="80"/>
+        </w:trPr>
+        <w:tc>
+          <w:tcPr>
+            <w:tcW w:w="558" w:type="dxa"/>
+            <w:tcBorders>
+              <w:right w:val="single" w:sz="4" w:space="0" w:color="auto"/>
+            </w:tcBorders>
+          </w:tcPr>
+          <w:p>
+            <w:pPr>
+              <w:pStyle w:val="bp"/>
+              <w:spacing w:before="0" w:after="0"/>
+            </w:pPr>
+            <w:r>
+              <w:t>1</w:t>
+            </w:r>
+          </w:p>
+        </w:tc>
+        <w:tc>
+          <w:tcPr>
+            <w:tcW w:w="5596" w:type="dxa"/>
+            <w:gridSpan w:val="3"/>
+            <w:tcBorders>
+              <w:left w:val="single" w:sz="4" w:space="0" w:color="auto"/>
+            </w:tcBorders>
+          </w:tcPr>
+          <w:p>
+            <w:pPr>
+              <w:pStyle w:val="bp"/>
+            </w:pPr>
+            <w:r>
+              <w:t>Press skip button</w:t>
+            </w:r>
+          </w:p>
+        </w:tc>
+        <w:tc>
+          <w:tcPr>
+            <w:tcW w:w="5596" w:type="dxa"/>
+          </w:tcPr>
+          <w:p>
+            <w:pPr>
+              <w:pStyle w:val="bp"/>
+            </w:pPr>
+            <w:r>
+              <w:t xml:space="preserve">Should display warning that </w:t>
+            </w:r>
+            <w:r>
+              <w:t>informs user logging in</w:t>
+            </w:r>
+            <w:r>
+              <w:t xml:space="preserve"> as a guest limits what you can do with a confirmation button or cancel button</w:t>
+            </w:r>
+          </w:p>
+        </w:tc>
+        <w:tc>
+          <w:tcPr>
+            <w:tcW w:w="714" w:type="dxa"/>
+          </w:tcPr>
+          <w:p>
+            <w:pPr>
+              <w:pStyle w:val="bp"/>
+              <w:spacing w:before="0" w:after="0"/>
+              <w:rPr>
+                <w:b/>
+                <w:color w:val="538135" w:themeColor="accent6" w:themeShade="BF"/>
+              </w:rPr>
+            </w:pPr>
+            <w:r>
+              <w:rPr>
+                <w:b/>
+                <w:color w:val="538135" w:themeColor="accent6" w:themeShade="BF"/>
+              </w:rPr>
+              <w:t>P</w:t>
+            </w:r>
+          </w:p>
+        </w:tc>
+        <w:tc>
+          <w:tcPr>
+            <w:tcW w:w="714" w:type="dxa"/>
+          </w:tcPr>
+          <w:p>
+            <w:pPr>
+              <w:pStyle w:val="bp"/>
+              <w:spacing w:before="0" w:after="0"/>
+              <w:rPr>
+                <w:b/>
+              </w:rPr>
+            </w:pPr>
+          </w:p>
+        </w:tc>
+      </w:tr>
+      <w:tr>
+        <w:tblPrEx>
+          <w:tblBorders>
+            <w:top w:val="single" w:sz="6" w:space="0" w:color="auto"/>
+            <w:left w:val="single" w:sz="6" w:space="0" w:color="auto"/>
+            <w:bottom w:val="single" w:sz="6" w:space="0" w:color="auto"/>
+            <w:right w:val="single" w:sz="6" w:space="0" w:color="auto"/>
+            <w:insideH w:val="single" w:sz="6" w:space="0" w:color="auto"/>
+            <w:insideV w:val="single" w:sz="6" w:space="0" w:color="auto"/>
+          </w:tblBorders>
+        </w:tblPrEx>
+        <w:trPr>
+          <w:cantSplit/>
+          <w:trHeight w:val="80"/>
+        </w:trPr>
+        <w:tc>
+          <w:tcPr>
+            <w:tcW w:w="558" w:type="dxa"/>
+            <w:tcBorders>
+              <w:right w:val="single" w:sz="4" w:space="0" w:color="auto"/>
+            </w:tcBorders>
+          </w:tcPr>
+          <w:p>
+            <w:pPr>
+              <w:pStyle w:val="bp"/>
+              <w:spacing w:before="0" w:after="0"/>
+            </w:pPr>
+            <w:r>
+              <w:t>2</w:t>
+            </w:r>
+          </w:p>
+        </w:tc>
+        <w:tc>
+          <w:tcPr>
+            <w:tcW w:w="5596" w:type="dxa"/>
+            <w:gridSpan w:val="3"/>
+            <w:tcBorders>
+              <w:left w:val="single" w:sz="4" w:space="0" w:color="auto"/>
+            </w:tcBorders>
+          </w:tcPr>
+          <w:p>
+            <w:pPr>
+              <w:pStyle w:val="bp"/>
+              <w:spacing w:before="0" w:after="0"/>
+            </w:pPr>
+            <w:r>
+              <w:t>Press confirmation button(</w:t>
+            </w:r>
+            <w:r>
+              <w:t>login</w:t>
+            </w:r>
+            <w:r>
+              <w:t xml:space="preserve">) on warning panel </w:t>
+            </w:r>
+          </w:p>
+        </w:tc>
+        <w:tc>
+          <w:tcPr>
+            <w:tcW w:w="5596" w:type="dxa"/>
+          </w:tcPr>
+          <w:p>
+            <w:pPr>
+              <w:pStyle w:val="bp"/>
+              <w:spacing w:before="0" w:after="0"/>
+            </w:pPr>
+            <w:r>
+              <w:t>Should advance to game choose panel</w:t>
+            </w:r>
+          </w:p>
+        </w:tc>
+        <w:tc>
+          <w:tcPr>
+            <w:tcW w:w="714" w:type="dxa"/>
+          </w:tcPr>
+          <w:p>
+            <w:pPr>
+              <w:pStyle w:val="bp"/>
+              <w:spacing w:before="0" w:after="0"/>
+              <w:rPr>
+                <w:b/>
+                <w:color w:val="538135" w:themeColor="accent6" w:themeShade="BF"/>
+              </w:rPr>
+            </w:pPr>
+            <w:r>
+              <w:rPr>
+                <w:b/>
+                <w:color w:val="538135" w:themeColor="accent6" w:themeShade="BF"/>
+              </w:rPr>
+              <w:t>P</w:t>
+            </w:r>
+          </w:p>
+        </w:tc>
+        <w:tc>
+          <w:tcPr>
+            <w:tcW w:w="714" w:type="dxa"/>
+          </w:tcPr>
+          <w:p>
+            <w:pPr>
+              <w:pStyle w:val="bp"/>
+              <w:spacing w:before="0" w:after="0"/>
+              <w:rPr>
+                <w:b/>
+              </w:rPr>
+            </w:pPr>
+          </w:p>
+        </w:tc>
+      </w:tr>
+      <w:tr>
+        <w:tblPrEx>
+          <w:tblBorders>
+            <w:top w:val="single" w:sz="6" w:space="0" w:color="auto"/>
+            <w:left w:val="single" w:sz="6" w:space="0" w:color="auto"/>
+            <w:bottom w:val="single" w:sz="6" w:space="0" w:color="auto"/>
+            <w:right w:val="single" w:sz="6" w:space="0" w:color="auto"/>
+            <w:insideH w:val="single" w:sz="6" w:space="0" w:color="auto"/>
+            <w:insideV w:val="single" w:sz="6" w:space="0" w:color="auto"/>
+          </w:tblBorders>
+        </w:tblPrEx>
+        <w:trPr>
+          <w:cantSplit/>
+          <w:trHeight w:val="80"/>
+        </w:trPr>
+        <w:tc>
+          <w:tcPr>
+            <w:tcW w:w="558" w:type="dxa"/>
+            <w:tcBorders>
+              <w:right w:val="single" w:sz="4" w:space="0" w:color="auto"/>
+            </w:tcBorders>
+          </w:tcPr>
+          <w:p>
+            <w:pPr>
+              <w:pStyle w:val="bp"/>
+              <w:spacing w:before="0" w:after="0"/>
+            </w:pPr>
+            <w:r>
+              <w:t>3</w:t>
+            </w:r>
+          </w:p>
+        </w:tc>
+        <w:tc>
+          <w:tcPr>
+            <w:tcW w:w="5596" w:type="dxa"/>
+            <w:gridSpan w:val="3"/>
+            <w:tcBorders>
+              <w:left w:val="single" w:sz="4" w:space="0" w:color="auto"/>
+            </w:tcBorders>
+          </w:tcPr>
+          <w:p>
+            <w:pPr>
+              <w:pStyle w:val="bp"/>
+              <w:spacing w:before="0" w:after="0"/>
+            </w:pPr>
+            <w:r>
+              <w:t>User name should change when on new game screen</w:t>
+            </w:r>
+          </w:p>
+        </w:tc>
+        <w:tc>
+          <w:tcPr>
+            <w:tcW w:w="5596" w:type="dxa"/>
+          </w:tcPr>
+          <w:p>
+            <w:pPr>
+              <w:pStyle w:val="bp"/>
+              <w:spacing w:before="0" w:after="0"/>
+            </w:pPr>
+            <w:r>
+              <w:t>Should say Guest and limited options displayed</w:t>
+            </w:r>
+          </w:p>
+        </w:tc>
+        <w:tc>
+          <w:tcPr>
+            <w:tcW w:w="714" w:type="dxa"/>
+          </w:tcPr>
+          <w:p>
+            <w:pPr>
+              <w:pStyle w:val="bp"/>
+              <w:spacing w:before="0" w:after="0"/>
+              <w:rPr>
+                <w:b/>
+                <w:color w:val="538135" w:themeColor="accent6" w:themeShade="BF"/>
+              </w:rPr>
+            </w:pPr>
+            <w:r>
+              <w:rPr>
+                <w:b/>
+                <w:color w:val="538135" w:themeColor="accent6" w:themeShade="BF"/>
+              </w:rPr>
+              <w:t>P</w:t>
+            </w:r>
+          </w:p>
+        </w:tc>
+        <w:tc>
+          <w:tcPr>
+            <w:tcW w:w="714" w:type="dxa"/>
+          </w:tcPr>
+          <w:p>
+            <w:pPr>
+              <w:pStyle w:val="bp"/>
+              <w:spacing w:before="0" w:after="0"/>
+              <w:rPr>
+                <w:b/>
+              </w:rPr>
+            </w:pPr>
+          </w:p>
+        </w:tc>
+      </w:tr>
+      <w:tr>
+        <w:tblPrEx>
+          <w:tblBorders>
+            <w:top w:val="single" w:sz="6" w:space="0" w:color="auto"/>
+            <w:left w:val="single" w:sz="6" w:space="0" w:color="auto"/>
+            <w:bottom w:val="single" w:sz="6" w:space="0" w:color="auto"/>
+            <w:right w:val="single" w:sz="6" w:space="0" w:color="auto"/>
+            <w:insideH w:val="single" w:sz="6" w:space="0" w:color="auto"/>
+            <w:insideV w:val="single" w:sz="6" w:space="0" w:color="auto"/>
+          </w:tblBorders>
+        </w:tblPrEx>
+        <w:trPr>
+          <w:cantSplit/>
+          <w:trHeight w:val="80"/>
+        </w:trPr>
+        <w:tc>
+          <w:tcPr>
+            <w:tcW w:w="558" w:type="dxa"/>
+            <w:tcBorders>
+              <w:right w:val="single" w:sz="4" w:space="0" w:color="auto"/>
+            </w:tcBorders>
+          </w:tcPr>
+          <w:p>
+            <w:pPr>
+              <w:pStyle w:val="bp"/>
+              <w:spacing w:before="0" w:after="0"/>
+            </w:pPr>
+            <w:r>
+              <w:t>4</w:t>
+            </w:r>
+          </w:p>
+        </w:tc>
+        <w:tc>
+          <w:tcPr>
+            <w:tcW w:w="5596" w:type="dxa"/>
+            <w:gridSpan w:val="3"/>
+            <w:tcBorders>
+              <w:left w:val="single" w:sz="4" w:space="0" w:color="auto"/>
+            </w:tcBorders>
+          </w:tcPr>
+          <w:p>
+            <w:pPr>
+              <w:pStyle w:val="bp"/>
+              <w:spacing w:before="0" w:after="0"/>
+            </w:pPr>
+            <w:r>
+              <w:t>Press return button(cancel) on warning panel</w:t>
+            </w:r>
+          </w:p>
+        </w:tc>
+        <w:tc>
+          <w:tcPr>
+            <w:tcW w:w="5596" w:type="dxa"/>
+          </w:tcPr>
+          <w:p>
+            <w:pPr>
+              <w:pStyle w:val="bp"/>
+              <w:spacing w:before="0" w:after="0"/>
+            </w:pPr>
+            <w:r>
+              <w:t xml:space="preserve">Should return to </w:t>
+            </w:r>
+            <w:r>
+              <w:t>login</w:t>
+            </w:r>
+            <w:r>
+              <w:t xml:space="preserve"> panel</w:t>
+            </w:r>
+          </w:p>
+        </w:tc>
+        <w:tc>
+          <w:tcPr>
+            <w:tcW w:w="714" w:type="dxa"/>
+          </w:tcPr>
+          <w:p>
+            <w:pPr>
+              <w:pStyle w:val="bp"/>
+              <w:spacing w:before="0" w:after="0"/>
+              <w:rPr>
+                <w:b/>
+                <w:color w:val="538135" w:themeColor="accent6" w:themeShade="BF"/>
+              </w:rPr>
+            </w:pPr>
+            <w:r>
+              <w:rPr>
+                <w:b/>
+                <w:color w:val="538135" w:themeColor="accent6" w:themeShade="BF"/>
+              </w:rPr>
+              <w:t>p</w:t>
+            </w:r>
+          </w:p>
+        </w:tc>
+        <w:tc>
+          <w:tcPr>
+            <w:tcW w:w="714" w:type="dxa"/>
+          </w:tcPr>
+          <w:p>
+            <w:pPr>
+              <w:pStyle w:val="bp"/>
+              <w:spacing w:before="0" w:after="0"/>
+              <w:rPr>
+                <w:b/>
+              </w:rPr>
+            </w:pPr>
+          </w:p>
+        </w:tc>
+      </w:tr>
     </w:tbl>
     <w:p>
       <w:pPr>
@@ -6511,8 +7074,8 @@
         </w:rPr>
         <w:lastRenderedPageBreak/>
         <w:pict>
-          <v:shape id="_x0000_s1028" type="#_x0000_t75" style="position:absolute;margin-left:295.5pt;margin-top:0;width:222pt;height:372pt;z-index:251661312;mso-position-horizontal-relative:margin;mso-position-vertical-relative:margin">
-            <v:imagedata r:id="rId15" o:title="2018-05-18_11-58-58"/>
+          <v:shape id="_x0000_s1047" type="#_x0000_t75" style="position:absolute;margin-left:324.75pt;margin-top:0;width:217.5pt;height:372pt;z-index:251673600;mso-position-horizontal-relative:margin;mso-position-vertical-relative:margin">
+            <v:imagedata r:id="rId17" o:title="2018-05-19_19-48-24"/>
             <w10:wrap type="square" anchorx="margin" anchory="margin"/>
           </v:shape>
         </w:pict>
@@ -6523,7 +7086,7 @@
         </w:rPr>
         <w:pict>
           <v:shape id="_x0000_s1027" type="#_x0000_t75" style="position:absolute;margin-left:0;margin-top:0;width:3in;height:372pt;z-index:251659264;mso-position-horizontal:left;mso-position-horizontal-relative:margin;mso-position-vertical:top;mso-position-vertical-relative:margin">
-            <v:imagedata r:id="rId16" o:title="2018-05-18_11-58-22"/>
+            <v:imagedata r:id="rId18" o:title="2018-05-18_11-58-22"/>
             <w10:wrap type="square" anchorx="margin" anchory="margin"/>
           </v:shape>
         </w:pict>
@@ -6718,63 +7281,1124 @@
         <w:t xml:space="preserve">Warning message shown when skip pressed                                       </w:t>
       </w:r>
       <w:r>
-        <w:t>login button logged in a guest but name did not change</w:t>
+        <w:t>L</w:t>
       </w:r>
       <w:r>
-        <w:t xml:space="preserve">     </w:t>
+        <w:t>ogin button logged in a guest but name did not change</w:t>
       </w:r>
-    </w:p>
-    <w:p>
-      <w:pPr>
-        <w:pStyle w:val="bp"/>
-        <w:spacing w:before="0" w:after="0"/>
-      </w:pPr>
-    </w:p>
-    <w:p>
-      <w:pPr>
-        <w:pStyle w:val="bp"/>
-        <w:spacing w:before="0" w:after="0"/>
-      </w:pPr>
-    </w:p>
-    <w:p>
-      <w:pPr>
-        <w:pStyle w:val="bp"/>
-        <w:spacing w:before="0" w:after="0"/>
-      </w:pPr>
-    </w:p>
-    <w:p>
-      <w:pPr>
-        <w:pStyle w:val="bp"/>
-        <w:spacing w:before="0" w:after="0"/>
-      </w:pPr>
-    </w:p>
-    <w:p>
-      <w:pPr>
-        <w:pStyle w:val="bp"/>
-        <w:spacing w:before="0" w:after="0"/>
-      </w:pPr>
       <w:r>
+        <w:t xml:space="preserve"> nor limit options</w:t>
+      </w:r>
+      <w:r>
+        <w:t xml:space="preserve">  </w:t>
+      </w:r>
+    </w:p>
+    <w:p>
+      <w:pPr>
+        <w:pStyle w:val="bp"/>
+        <w:spacing w:before="0" w:after="0"/>
+      </w:pPr>
+    </w:p>
+    <w:p>
+      <w:pPr>
+        <w:pStyle w:val="bp"/>
+        <w:spacing w:before="0" w:after="0"/>
+      </w:pPr>
+    </w:p>
+    <w:p>
+      <w:pPr>
+        <w:pStyle w:val="bp"/>
+        <w:spacing w:before="0" w:after="0"/>
+      </w:pPr>
+    </w:p>
+    <w:p>
+      <w:pPr>
+        <w:pStyle w:val="bp"/>
+        <w:spacing w:before="0" w:after="0"/>
+      </w:pPr>
+    </w:p>
+    <w:p>
+      <w:pPr>
+        <w:pStyle w:val="bp"/>
+        <w:spacing w:before="0" w:after="0"/>
+      </w:pPr>
+      <w:r>
+        <w:rPr>
+          <w:noProof/>
+          <w:lang w:val="en-AU" w:eastAsia="en-AU"/>
+        </w:rPr>
+        <w:lastRenderedPageBreak/>
+        <w:drawing>
+          <wp:anchor distT="0" distB="0" distL="114300" distR="114300" simplePos="0" relativeHeight="251670528" behindDoc="0" locked="0" layoutInCell="1" allowOverlap="1">
+            <wp:simplePos x="0" y="0"/>
+            <wp:positionH relativeFrom="margin">
+              <wp:posOffset>3733800</wp:posOffset>
+            </wp:positionH>
+            <wp:positionV relativeFrom="margin">
+              <wp:posOffset>58420</wp:posOffset>
+            </wp:positionV>
+            <wp:extent cx="2809875" cy="4762500"/>
+            <wp:effectExtent l="0" t="0" r="9525" b="0"/>
+            <wp:wrapSquare wrapText="bothSides"/>
+            <wp:docPr id="2" name="Picture 2" descr="C:\Users\Michelle\AppData\Local\Microsoft\Windows\INetCache\Content.Word\2018-05-27_20-51-12.png"/>
+            <wp:cNvGraphicFramePr>
+              <a:graphicFrameLocks xmlns:a="http://schemas.openxmlformats.org/drawingml/2006/main" noChangeAspect="1"/>
+            </wp:cNvGraphicFramePr>
+            <a:graphic xmlns:a="http://schemas.openxmlformats.org/drawingml/2006/main">
+              <a:graphicData uri="http://schemas.openxmlformats.org/drawingml/2006/picture">
+                <pic:pic xmlns:pic="http://schemas.openxmlformats.org/drawingml/2006/picture">
+                  <pic:nvPicPr>
+                    <pic:cNvPr id="0" name="Picture 57" descr="C:\Users\Michelle\AppData\Local\Microsoft\Windows\INetCache\Content.Word\2018-05-27_20-51-12.png"/>
+                    <pic:cNvPicPr>
+                      <a:picLocks noChangeAspect="1" noChangeArrowheads="1"/>
+                    </pic:cNvPicPr>
+                  </pic:nvPicPr>
+                  <pic:blipFill>
+                    <a:blip r:embed="rId19">
+                      <a:extLst>
+                        <a:ext uri="{28A0092B-C50C-407E-A947-70E740481C1C}">
+                          <a14:useLocalDpi xmlns:a14="http://schemas.microsoft.com/office/drawing/2010/main" val="0"/>
+                        </a:ext>
+                      </a:extLst>
+                    </a:blip>
+                    <a:srcRect/>
+                    <a:stretch>
+                      <a:fillRect/>
+                    </a:stretch>
+                  </pic:blipFill>
+                  <pic:spPr bwMode="auto">
+                    <a:xfrm>
+                      <a:off x="0" y="0"/>
+                      <a:ext cx="2809875" cy="4762500"/>
+                    </a:xfrm>
+                    <a:prstGeom prst="rect">
+                      <a:avLst/>
+                    </a:prstGeom>
+                    <a:noFill/>
+                    <a:ln>
+                      <a:noFill/>
+                    </a:ln>
+                  </pic:spPr>
+                </pic:pic>
+              </a:graphicData>
+            </a:graphic>
+            <wp14:sizeRelH relativeFrom="margin">
+              <wp14:pctWidth>0</wp14:pctWidth>
+            </wp14:sizeRelH>
+            <wp14:sizeRelV relativeFrom="margin">
+              <wp14:pctHeight>0</wp14:pctHeight>
+            </wp14:sizeRelV>
+          </wp:anchor>
+        </w:drawing>
+      </w:r>
+      <w:r>
+        <w:rPr>
+          <w:noProof/>
+          <w:lang w:val="en-AU" w:eastAsia="en-AU"/>
+        </w:rPr>
+        <w:drawing>
+          <wp:inline distT="0" distB="0" distL="0" distR="0" wp14:anchorId="3AA2215B">
+            <wp:extent cx="2828290" cy="4819650"/>
+            <wp:effectExtent l="0" t="0" r="0" b="0"/>
+            <wp:docPr id="3" name="Picture 3"/>
+            <wp:cNvGraphicFramePr>
+              <a:graphicFrameLocks xmlns:a="http://schemas.openxmlformats.org/drawingml/2006/main" noChangeAspect="1"/>
+            </wp:cNvGraphicFramePr>
+            <a:graphic xmlns:a="http://schemas.openxmlformats.org/drawingml/2006/main">
+              <a:graphicData uri="http://schemas.openxmlformats.org/drawingml/2006/picture">
+                <pic:pic xmlns:pic="http://schemas.openxmlformats.org/drawingml/2006/picture">
+                  <pic:nvPicPr>
+                    <pic:cNvPr id="0" name="Picture 17"/>
+                    <pic:cNvPicPr>
+                      <a:picLocks noChangeAspect="1" noChangeArrowheads="1"/>
+                    </pic:cNvPicPr>
+                  </pic:nvPicPr>
+                  <pic:blipFill>
+                    <a:blip r:embed="rId20">
+                      <a:extLst>
+                        <a:ext uri="{28A0092B-C50C-407E-A947-70E740481C1C}">
+                          <a14:useLocalDpi xmlns:a14="http://schemas.microsoft.com/office/drawing/2010/main" val="0"/>
+                        </a:ext>
+                      </a:extLst>
+                    </a:blip>
+                    <a:srcRect/>
+                    <a:stretch>
+                      <a:fillRect/>
+                    </a:stretch>
+                  </pic:blipFill>
+                  <pic:spPr bwMode="auto">
+                    <a:xfrm>
+                      <a:off x="0" y="0"/>
+                      <a:ext cx="2828290" cy="4819650"/>
+                    </a:xfrm>
+                    <a:prstGeom prst="rect">
+                      <a:avLst/>
+                    </a:prstGeom>
+                    <a:noFill/>
+                  </pic:spPr>
+                </pic:pic>
+              </a:graphicData>
+            </a:graphic>
+          </wp:inline>
+        </w:drawing>
+      </w:r>
+    </w:p>
+    <w:p>
+      <w:pPr>
+        <w:pStyle w:val="bp"/>
+        <w:spacing w:before="0" w:after="0"/>
+      </w:pPr>
+    </w:p>
+    <w:p>
+      <w:pPr>
+        <w:pStyle w:val="bp"/>
+        <w:spacing w:before="0" w:after="0"/>
+      </w:pPr>
+      <w:r>
+        <w:t>Cancel button returned to login screen</w:t>
+      </w:r>
+      <w:r>
+        <w:t xml:space="preserve">                                                       Logged in as guest</w:t>
+      </w:r>
+    </w:p>
+    <w:p>
+      <w:pPr>
+        <w:pStyle w:val="bp"/>
+        <w:spacing w:before="0" w:after="0"/>
+      </w:pPr>
+    </w:p>
+    <w:p>
+      <w:pPr>
+        <w:pStyle w:val="bp"/>
+        <w:spacing w:before="0" w:after="0"/>
+      </w:pPr>
+    </w:p>
+    <w:p>
+      <w:pPr>
+        <w:pStyle w:val="bp"/>
+        <w:spacing w:before="0" w:after="0"/>
+      </w:pPr>
+    </w:p>
+    <w:p>
+      <w:pPr>
+        <w:pStyle w:val="bp"/>
+        <w:spacing w:before="0" w:after="0"/>
+      </w:pPr>
+    </w:p>
+    <w:tbl>
+      <w:tblPr>
+        <w:tblW w:w="13178" w:type="dxa"/>
+        <w:tblLayout w:type="fixed"/>
+        <w:tblLook w:val="0000" w:firstRow="0" w:lastRow="0" w:firstColumn="0" w:lastColumn="0" w:noHBand="0" w:noVBand="0"/>
+      </w:tblPr>
+      <w:tblGrid>
+        <w:gridCol w:w="558"/>
+        <w:gridCol w:w="2880"/>
+        <w:gridCol w:w="30"/>
+        <w:gridCol w:w="2686"/>
+        <w:gridCol w:w="5596"/>
+        <w:gridCol w:w="714"/>
+        <w:gridCol w:w="714"/>
+      </w:tblGrid>
+      <w:tr>
+        <w:trPr>
+          <w:cantSplit/>
+          <w:trHeight w:val="525"/>
+          <w:tblHeader/>
+        </w:trPr>
+        <w:tc>
+          <w:tcPr>
+            <w:tcW w:w="3468" w:type="dxa"/>
+            <w:gridSpan w:val="3"/>
+            <w:tcBorders>
+              <w:top w:val="single" w:sz="6" w:space="0" w:color="auto"/>
+              <w:left w:val="single" w:sz="4" w:space="0" w:color="auto"/>
+              <w:bottom w:val="single" w:sz="6" w:space="0" w:color="auto"/>
+              <w:right w:val="single" w:sz="6" w:space="0" w:color="auto"/>
+            </w:tcBorders>
+          </w:tcPr>
+          <w:p>
+            <w:pPr>
+              <w:pStyle w:val="bp"/>
+              <w:spacing w:before="0" w:after="0"/>
+              <w:rPr>
+                <w:b/>
+              </w:rPr>
+            </w:pPr>
+            <w:r>
+              <w:rPr>
+                <w:b/>
+              </w:rPr>
+              <w:lastRenderedPageBreak/>
+              <w:t>Test Name</w:t>
+            </w:r>
+          </w:p>
+        </w:tc>
+        <w:tc>
+          <w:tcPr>
+            <w:tcW w:w="9710" w:type="dxa"/>
+            <w:gridSpan w:val="4"/>
+            <w:tcBorders>
+              <w:top w:val="single" w:sz="6" w:space="0" w:color="auto"/>
+              <w:left w:val="single" w:sz="6" w:space="0" w:color="auto"/>
+              <w:bottom w:val="single" w:sz="6" w:space="0" w:color="auto"/>
+              <w:right w:val="single" w:sz="4" w:space="0" w:color="auto"/>
+            </w:tcBorders>
+          </w:tcPr>
+          <w:p>
+            <w:pPr>
+              <w:pStyle w:val="bp"/>
+              <w:spacing w:before="0" w:after="0"/>
+            </w:pPr>
+            <w:r>
+              <w:t>Login</w:t>
+            </w:r>
+          </w:p>
+        </w:tc>
+      </w:tr>
+      <w:tr>
+        <w:trPr>
+          <w:cantSplit/>
+          <w:tblHeader/>
+        </w:trPr>
+        <w:tc>
+          <w:tcPr>
+            <w:tcW w:w="3468" w:type="dxa"/>
+            <w:gridSpan w:val="3"/>
+            <w:tcBorders>
+              <w:top w:val="single" w:sz="6" w:space="0" w:color="auto"/>
+              <w:left w:val="single" w:sz="4" w:space="0" w:color="auto"/>
+              <w:bottom w:val="single" w:sz="6" w:space="0" w:color="auto"/>
+              <w:right w:val="single" w:sz="6" w:space="0" w:color="auto"/>
+            </w:tcBorders>
+          </w:tcPr>
+          <w:p>
+            <w:pPr>
+              <w:pStyle w:val="bp"/>
+              <w:spacing w:before="0" w:after="0"/>
+              <w:rPr>
+                <w:b/>
+              </w:rPr>
+            </w:pPr>
+            <w:r>
+              <w:rPr>
+                <w:b/>
+              </w:rPr>
+              <w:t>Use Case Tested:</w:t>
+            </w:r>
+          </w:p>
+        </w:tc>
+        <w:tc>
+          <w:tcPr>
+            <w:tcW w:w="9710" w:type="dxa"/>
+            <w:gridSpan w:val="4"/>
+            <w:tcBorders>
+              <w:top w:val="single" w:sz="6" w:space="0" w:color="auto"/>
+              <w:left w:val="single" w:sz="6" w:space="0" w:color="auto"/>
+              <w:bottom w:val="single" w:sz="6" w:space="0" w:color="auto"/>
+              <w:right w:val="single" w:sz="4" w:space="0" w:color="auto"/>
+            </w:tcBorders>
+          </w:tcPr>
+          <w:p>
+            <w:pPr>
+              <w:pStyle w:val="bp"/>
+              <w:spacing w:before="0" w:after="0"/>
+            </w:pPr>
+            <w:r>
+              <w:t>Log out</w:t>
+            </w:r>
+          </w:p>
+        </w:tc>
+      </w:tr>
+      <w:tr>
+        <w:trPr>
+          <w:cantSplit/>
+          <w:trHeight w:val="711"/>
+          <w:tblHeader/>
+        </w:trPr>
+        <w:tc>
+          <w:tcPr>
+            <w:tcW w:w="3468" w:type="dxa"/>
+            <w:gridSpan w:val="3"/>
+            <w:tcBorders>
+              <w:top w:val="single" w:sz="6" w:space="0" w:color="auto"/>
+              <w:left w:val="single" w:sz="4" w:space="0" w:color="auto"/>
+              <w:bottom w:val="single" w:sz="6" w:space="0" w:color="auto"/>
+              <w:right w:val="single" w:sz="6" w:space="0" w:color="auto"/>
+            </w:tcBorders>
+          </w:tcPr>
+          <w:p>
+            <w:pPr>
+              <w:pStyle w:val="bp"/>
+              <w:spacing w:before="0" w:after="0"/>
+              <w:rPr>
+                <w:b/>
+              </w:rPr>
+            </w:pPr>
+            <w:r>
+              <w:rPr>
+                <w:b/>
+              </w:rPr>
+              <w:t>Test Description:</w:t>
+            </w:r>
+          </w:p>
+        </w:tc>
+        <w:tc>
+          <w:tcPr>
+            <w:tcW w:w="9710" w:type="dxa"/>
+            <w:gridSpan w:val="4"/>
+            <w:tcBorders>
+              <w:top w:val="single" w:sz="6" w:space="0" w:color="auto"/>
+              <w:left w:val="single" w:sz="6" w:space="0" w:color="auto"/>
+              <w:bottom w:val="single" w:sz="6" w:space="0" w:color="auto"/>
+              <w:right w:val="single" w:sz="4" w:space="0" w:color="auto"/>
+            </w:tcBorders>
+          </w:tcPr>
+          <w:p>
+            <w:pPr>
+              <w:pStyle w:val="bp"/>
+            </w:pPr>
+            <w:r>
+              <w:t xml:space="preserve">Verify that pressing </w:t>
+            </w:r>
+            <w:r>
+              <w:t>logout logs the user out</w:t>
+            </w:r>
+          </w:p>
+        </w:tc>
+      </w:tr>
+      <w:tr>
+        <w:trPr>
+          <w:cantSplit/>
+          <w:tblHeader/>
+        </w:trPr>
+        <w:tc>
+          <w:tcPr>
+            <w:tcW w:w="3468" w:type="dxa"/>
+            <w:gridSpan w:val="3"/>
+            <w:tcBorders>
+              <w:top w:val="single" w:sz="4" w:space="0" w:color="auto"/>
+              <w:left w:val="single" w:sz="4" w:space="0" w:color="auto"/>
+              <w:bottom w:val="single" w:sz="6" w:space="0" w:color="auto"/>
+              <w:right w:val="single" w:sz="6" w:space="0" w:color="auto"/>
+            </w:tcBorders>
+          </w:tcPr>
+          <w:p>
+            <w:pPr>
+              <w:pStyle w:val="bp"/>
+              <w:spacing w:before="0" w:after="0"/>
+              <w:rPr>
+                <w:b/>
+              </w:rPr>
+            </w:pPr>
+            <w:r>
+              <w:rPr>
+                <w:b/>
+              </w:rPr>
+              <w:t>Pre-conditions</w:t>
+            </w:r>
+          </w:p>
+        </w:tc>
+        <w:tc>
+          <w:tcPr>
+            <w:tcW w:w="9710" w:type="dxa"/>
+            <w:gridSpan w:val="4"/>
+            <w:tcBorders>
+              <w:top w:val="single" w:sz="4" w:space="0" w:color="auto"/>
+              <w:left w:val="single" w:sz="6" w:space="0" w:color="auto"/>
+              <w:bottom w:val="single" w:sz="6" w:space="0" w:color="auto"/>
+              <w:right w:val="single" w:sz="4" w:space="0" w:color="auto"/>
+            </w:tcBorders>
+          </w:tcPr>
+          <w:p>
+            <w:pPr>
+              <w:pStyle w:val="bp"/>
+            </w:pPr>
+            <w:r>
+              <w:t>Menu</w:t>
+            </w:r>
+            <w:r>
+              <w:t xml:space="preserve"> screen must be open</w:t>
+            </w:r>
+          </w:p>
+        </w:tc>
+      </w:tr>
+      <w:tr>
+        <w:trPr>
+          <w:cantSplit/>
+          <w:tblHeader/>
+        </w:trPr>
+        <w:tc>
+          <w:tcPr>
+            <w:tcW w:w="3468" w:type="dxa"/>
+            <w:gridSpan w:val="3"/>
+            <w:tcBorders>
+              <w:top w:val="single" w:sz="6" w:space="0" w:color="auto"/>
+              <w:left w:val="single" w:sz="4" w:space="0" w:color="auto"/>
+              <w:bottom w:val="single" w:sz="6" w:space="0" w:color="auto"/>
+              <w:right w:val="single" w:sz="6" w:space="0" w:color="auto"/>
+            </w:tcBorders>
+          </w:tcPr>
+          <w:p>
+            <w:pPr>
+              <w:pStyle w:val="bp"/>
+              <w:spacing w:before="0" w:after="0"/>
+              <w:rPr>
+                <w:b/>
+              </w:rPr>
+            </w:pPr>
+            <w:r>
+              <w:rPr>
+                <w:b/>
+              </w:rPr>
+              <w:t>Post-conditions</w:t>
+            </w:r>
+          </w:p>
+        </w:tc>
+        <w:tc>
+          <w:tcPr>
+            <w:tcW w:w="9710" w:type="dxa"/>
+            <w:gridSpan w:val="4"/>
+            <w:tcBorders>
+              <w:top w:val="single" w:sz="6" w:space="0" w:color="auto"/>
+              <w:left w:val="single" w:sz="6" w:space="0" w:color="auto"/>
+              <w:bottom w:val="single" w:sz="6" w:space="0" w:color="auto"/>
+              <w:right w:val="single" w:sz="4" w:space="0" w:color="auto"/>
+            </w:tcBorders>
+          </w:tcPr>
+          <w:p>
+            <w:pPr>
+              <w:pStyle w:val="bp"/>
+            </w:pPr>
+            <w:r>
+              <w:t>User should be logged out</w:t>
+            </w:r>
+          </w:p>
+        </w:tc>
+      </w:tr>
+      <w:tr>
+        <w:trPr>
+          <w:cantSplit/>
+          <w:tblHeader/>
+        </w:trPr>
+        <w:tc>
+          <w:tcPr>
+            <w:tcW w:w="3438" w:type="dxa"/>
+            <w:gridSpan w:val="2"/>
+            <w:tcBorders>
+              <w:top w:val="single" w:sz="6" w:space="0" w:color="auto"/>
+              <w:left w:val="single" w:sz="4" w:space="0" w:color="auto"/>
+              <w:bottom w:val="single" w:sz="6" w:space="0" w:color="auto"/>
+              <w:right w:val="single" w:sz="6" w:space="0" w:color="auto"/>
+            </w:tcBorders>
+          </w:tcPr>
+          <w:p>
+            <w:pPr>
+              <w:pStyle w:val="bp"/>
+              <w:rPr>
+                <w:b/>
+              </w:rPr>
+            </w:pPr>
+            <w:r>
+              <w:rPr>
+                <w:b/>
+              </w:rPr>
+              <w:t>Notes:</w:t>
+            </w:r>
+          </w:p>
+        </w:tc>
+        <w:tc>
+          <w:tcPr>
+            <w:tcW w:w="9740" w:type="dxa"/>
+            <w:gridSpan w:val="5"/>
+            <w:tcBorders>
+              <w:top w:val="single" w:sz="6" w:space="0" w:color="auto"/>
+              <w:left w:val="single" w:sz="6" w:space="0" w:color="auto"/>
+              <w:bottom w:val="single" w:sz="6" w:space="0" w:color="auto"/>
+              <w:right w:val="single" w:sz="4" w:space="0" w:color="auto"/>
+            </w:tcBorders>
+          </w:tcPr>
+          <w:p>
+            <w:pPr>
+              <w:pStyle w:val="bp"/>
+              <w:spacing w:before="0" w:after="0"/>
+              <w:rPr>
+                <w:b/>
+                <w:bCs/>
+              </w:rPr>
+            </w:pPr>
+          </w:p>
+          <w:p>
+            <w:pPr>
+              <w:pStyle w:val="bp"/>
+              <w:spacing w:before="0" w:after="0"/>
+              <w:rPr>
+                <w:b/>
+                <w:bCs/>
+              </w:rPr>
+            </w:pPr>
+            <w:r>
+              <w:rPr>
+                <w:b/>
+                <w:bCs/>
+                <w:color w:val="FF0000"/>
+              </w:rPr>
+              <w:t xml:space="preserve"> </w:t>
+            </w:r>
+          </w:p>
+        </w:tc>
+      </w:tr>
+      <w:tr>
+        <w:trPr>
+          <w:cantSplit/>
+          <w:tblHeader/>
+        </w:trPr>
+        <w:tc>
+          <w:tcPr>
+            <w:tcW w:w="3438" w:type="dxa"/>
+            <w:gridSpan w:val="2"/>
+            <w:tcBorders>
+              <w:top w:val="single" w:sz="6" w:space="0" w:color="auto"/>
+              <w:left w:val="single" w:sz="4" w:space="0" w:color="auto"/>
+              <w:bottom w:val="single" w:sz="4" w:space="0" w:color="auto"/>
+              <w:right w:val="single" w:sz="6" w:space="0" w:color="auto"/>
+            </w:tcBorders>
+          </w:tcPr>
+          <w:p>
+            <w:pPr>
+              <w:pStyle w:val="bp"/>
+              <w:rPr>
+                <w:b/>
+              </w:rPr>
+            </w:pPr>
+            <w:r>
+              <w:rPr>
+                <w:b/>
+              </w:rPr>
+              <w:t>Result (Pass/Fail/Warning/Incomplete)</w:t>
+            </w:r>
+          </w:p>
+        </w:tc>
+        <w:tc>
+          <w:tcPr>
+            <w:tcW w:w="9740" w:type="dxa"/>
+            <w:gridSpan w:val="5"/>
+            <w:tcBorders>
+              <w:top w:val="single" w:sz="6" w:space="0" w:color="auto"/>
+              <w:left w:val="single" w:sz="6" w:space="0" w:color="auto"/>
+              <w:bottom w:val="single" w:sz="4" w:space="0" w:color="auto"/>
+              <w:right w:val="single" w:sz="4" w:space="0" w:color="auto"/>
+            </w:tcBorders>
+          </w:tcPr>
+          <w:p>
+            <w:pPr>
+              <w:pStyle w:val="bp"/>
+              <w:spacing w:before="0" w:after="0"/>
+              <w:rPr>
+                <w:b/>
+                <w:bCs/>
+              </w:rPr>
+            </w:pPr>
+            <w:r>
+              <w:rPr>
+                <w:b/>
+                <w:bCs/>
+                <w:color w:val="538135" w:themeColor="accent6" w:themeShade="BF"/>
+              </w:rPr>
+              <w:t>Pass</w:t>
+            </w:r>
+          </w:p>
+        </w:tc>
+      </w:tr>
+      <w:tr>
+        <w:tblPrEx>
+          <w:tblBorders>
+            <w:top w:val="single" w:sz="6" w:space="0" w:color="auto"/>
+            <w:left w:val="single" w:sz="6" w:space="0" w:color="auto"/>
+            <w:bottom w:val="single" w:sz="6" w:space="0" w:color="auto"/>
+            <w:right w:val="single" w:sz="6" w:space="0" w:color="auto"/>
+            <w:insideH w:val="single" w:sz="6" w:space="0" w:color="auto"/>
+            <w:insideV w:val="single" w:sz="6" w:space="0" w:color="auto"/>
+          </w:tblBorders>
+        </w:tblPrEx>
+        <w:trPr>
+          <w:cantSplit/>
+          <w:trHeight w:val="80"/>
+          <w:tblHeader/>
+        </w:trPr>
+        <w:tc>
+          <w:tcPr>
+            <w:tcW w:w="558" w:type="dxa"/>
+            <w:tcBorders>
+              <w:bottom w:val="single" w:sz="4" w:space="0" w:color="auto"/>
+              <w:right w:val="single" w:sz="4" w:space="0" w:color="auto"/>
+            </w:tcBorders>
+            <w:shd w:val="clear" w:color="auto" w:fill="C0C0C0"/>
+          </w:tcPr>
+          <w:p>
+            <w:pPr>
+              <w:pStyle w:val="bp"/>
+              <w:spacing w:before="0" w:after="0"/>
+            </w:pPr>
+          </w:p>
+        </w:tc>
+        <w:tc>
+          <w:tcPr>
+            <w:tcW w:w="5596" w:type="dxa"/>
+            <w:gridSpan w:val="3"/>
+            <w:tcBorders>
+              <w:left w:val="single" w:sz="4" w:space="0" w:color="auto"/>
+              <w:bottom w:val="single" w:sz="4" w:space="0" w:color="auto"/>
+            </w:tcBorders>
+            <w:shd w:val="clear" w:color="auto" w:fill="C0C0C0"/>
+          </w:tcPr>
+          <w:p>
+            <w:pPr>
+              <w:pStyle w:val="bp"/>
+              <w:spacing w:before="0" w:after="0"/>
+            </w:pPr>
+            <w:r>
+              <w:rPr>
+                <w:b/>
+              </w:rPr>
+              <w:t>TEST STEP</w:t>
+            </w:r>
+          </w:p>
+        </w:tc>
+        <w:tc>
+          <w:tcPr>
+            <w:tcW w:w="5596" w:type="dxa"/>
+            <w:shd w:val="clear" w:color="auto" w:fill="C0C0C0"/>
+          </w:tcPr>
+          <w:p>
+            <w:pPr>
+              <w:pStyle w:val="bp"/>
+              <w:spacing w:before="0" w:after="0"/>
+            </w:pPr>
+            <w:r>
+              <w:rPr>
+                <w:b/>
+              </w:rPr>
+              <w:t>EXPECTED TEST RESULTS</w:t>
+            </w:r>
+          </w:p>
+        </w:tc>
+        <w:tc>
+          <w:tcPr>
+            <w:tcW w:w="714" w:type="dxa"/>
+            <w:shd w:val="clear" w:color="auto" w:fill="C0C0C0"/>
+          </w:tcPr>
+          <w:p>
+            <w:pPr>
+              <w:pStyle w:val="bp"/>
+              <w:spacing w:before="0" w:after="0"/>
+              <w:rPr>
+                <w:b/>
+              </w:rPr>
+            </w:pPr>
+            <w:r>
+              <w:rPr>
+                <w:b/>
+              </w:rPr>
+              <w:t>P</w:t>
+            </w:r>
+          </w:p>
+        </w:tc>
+        <w:tc>
+          <w:tcPr>
+            <w:tcW w:w="714" w:type="dxa"/>
+            <w:shd w:val="clear" w:color="auto" w:fill="C0C0C0"/>
+          </w:tcPr>
+          <w:p>
+            <w:pPr>
+              <w:pStyle w:val="bp"/>
+              <w:spacing w:before="0" w:after="0"/>
+              <w:rPr>
+                <w:b/>
+              </w:rPr>
+            </w:pPr>
+            <w:r>
+              <w:rPr>
+                <w:b/>
+              </w:rPr>
+              <w:t>F</w:t>
+            </w:r>
+          </w:p>
+        </w:tc>
+      </w:tr>
+      <w:tr>
+        <w:tblPrEx>
+          <w:tblBorders>
+            <w:top w:val="single" w:sz="6" w:space="0" w:color="auto"/>
+            <w:left w:val="single" w:sz="6" w:space="0" w:color="auto"/>
+            <w:bottom w:val="single" w:sz="6" w:space="0" w:color="auto"/>
+            <w:right w:val="single" w:sz="6" w:space="0" w:color="auto"/>
+            <w:insideH w:val="single" w:sz="6" w:space="0" w:color="auto"/>
+            <w:insideV w:val="single" w:sz="6" w:space="0" w:color="auto"/>
+          </w:tblBorders>
+        </w:tblPrEx>
+        <w:trPr>
+          <w:cantSplit/>
+          <w:trHeight w:val="80"/>
+        </w:trPr>
+        <w:tc>
+          <w:tcPr>
+            <w:tcW w:w="558" w:type="dxa"/>
+            <w:tcBorders>
+              <w:right w:val="single" w:sz="4" w:space="0" w:color="auto"/>
+            </w:tcBorders>
+          </w:tcPr>
+          <w:p>
+            <w:pPr>
+              <w:pStyle w:val="bp"/>
+              <w:spacing w:before="0" w:after="0"/>
+            </w:pPr>
+            <w:r>
+              <w:t>1</w:t>
+            </w:r>
+          </w:p>
+        </w:tc>
+        <w:tc>
+          <w:tcPr>
+            <w:tcW w:w="5596" w:type="dxa"/>
+            <w:gridSpan w:val="3"/>
+            <w:tcBorders>
+              <w:left w:val="single" w:sz="4" w:space="0" w:color="auto"/>
+            </w:tcBorders>
+          </w:tcPr>
+          <w:p>
+            <w:pPr>
+              <w:pStyle w:val="bp"/>
+            </w:pPr>
+            <w:r>
+              <w:t xml:space="preserve">Press </w:t>
+            </w:r>
+            <w:r>
+              <w:t>logout</w:t>
+            </w:r>
+            <w:r>
+              <w:t xml:space="preserve"> button</w:t>
+            </w:r>
+          </w:p>
+        </w:tc>
+        <w:tc>
+          <w:tcPr>
+            <w:tcW w:w="5596" w:type="dxa"/>
+          </w:tcPr>
+          <w:p>
+            <w:pPr>
+              <w:pStyle w:val="bp"/>
+            </w:pPr>
+            <w:r>
+              <w:t xml:space="preserve">Should display </w:t>
+            </w:r>
+            <w:r>
+              <w:t>a popup box asking if the user is sure they want to logout</w:t>
+            </w:r>
+          </w:p>
+        </w:tc>
+        <w:tc>
+          <w:tcPr>
+            <w:tcW w:w="714" w:type="dxa"/>
+          </w:tcPr>
+          <w:p>
+            <w:pPr>
+              <w:pStyle w:val="bp"/>
+              <w:spacing w:before="0" w:after="0"/>
+              <w:rPr>
+                <w:b/>
+                <w:color w:val="538135" w:themeColor="accent6" w:themeShade="BF"/>
+              </w:rPr>
+            </w:pPr>
+            <w:r>
+              <w:rPr>
+                <w:b/>
+                <w:color w:val="538135" w:themeColor="accent6" w:themeShade="BF"/>
+              </w:rPr>
+              <w:t>P</w:t>
+            </w:r>
+          </w:p>
+        </w:tc>
+        <w:tc>
+          <w:tcPr>
+            <w:tcW w:w="714" w:type="dxa"/>
+          </w:tcPr>
+          <w:p>
+            <w:pPr>
+              <w:pStyle w:val="bp"/>
+              <w:spacing w:before="0" w:after="0"/>
+              <w:rPr>
+                <w:b/>
+              </w:rPr>
+            </w:pPr>
+          </w:p>
+        </w:tc>
+      </w:tr>
+      <w:tr>
+        <w:tblPrEx>
+          <w:tblBorders>
+            <w:top w:val="single" w:sz="6" w:space="0" w:color="auto"/>
+            <w:left w:val="single" w:sz="6" w:space="0" w:color="auto"/>
+            <w:bottom w:val="single" w:sz="6" w:space="0" w:color="auto"/>
+            <w:right w:val="single" w:sz="6" w:space="0" w:color="auto"/>
+            <w:insideH w:val="single" w:sz="6" w:space="0" w:color="auto"/>
+            <w:insideV w:val="single" w:sz="6" w:space="0" w:color="auto"/>
+          </w:tblBorders>
+        </w:tblPrEx>
+        <w:trPr>
+          <w:cantSplit/>
+          <w:trHeight w:val="80"/>
+        </w:trPr>
+        <w:tc>
+          <w:tcPr>
+            <w:tcW w:w="558" w:type="dxa"/>
+            <w:tcBorders>
+              <w:right w:val="single" w:sz="4" w:space="0" w:color="auto"/>
+            </w:tcBorders>
+          </w:tcPr>
+          <w:p>
+            <w:pPr>
+              <w:pStyle w:val="bp"/>
+              <w:spacing w:before="0" w:after="0"/>
+            </w:pPr>
+            <w:r>
+              <w:t>2</w:t>
+            </w:r>
+          </w:p>
+        </w:tc>
+        <w:tc>
+          <w:tcPr>
+            <w:tcW w:w="5596" w:type="dxa"/>
+            <w:gridSpan w:val="3"/>
+            <w:tcBorders>
+              <w:left w:val="single" w:sz="4" w:space="0" w:color="auto"/>
+            </w:tcBorders>
+          </w:tcPr>
+          <w:p>
+            <w:pPr>
+              <w:pStyle w:val="bp"/>
+              <w:spacing w:before="0" w:after="0"/>
+            </w:pPr>
+            <w:r>
+              <w:t xml:space="preserve">Press return button(cancel) on </w:t>
+            </w:r>
+            <w:r>
+              <w:t>popup</w:t>
+            </w:r>
+          </w:p>
+        </w:tc>
+        <w:tc>
+          <w:tcPr>
+            <w:tcW w:w="5596" w:type="dxa"/>
+          </w:tcPr>
+          <w:p>
+            <w:pPr>
+              <w:pStyle w:val="bp"/>
+              <w:spacing w:before="0" w:after="0"/>
+            </w:pPr>
+            <w:r>
+              <w:t>Should return to Menu screen</w:t>
+            </w:r>
+          </w:p>
+        </w:tc>
+        <w:tc>
+          <w:tcPr>
+            <w:tcW w:w="714" w:type="dxa"/>
+          </w:tcPr>
+          <w:p>
+            <w:pPr>
+              <w:pStyle w:val="bp"/>
+              <w:spacing w:before="0" w:after="0"/>
+              <w:rPr>
+                <w:b/>
+                <w:color w:val="538135" w:themeColor="accent6" w:themeShade="BF"/>
+              </w:rPr>
+            </w:pPr>
+            <w:r>
+              <w:rPr>
+                <w:b/>
+                <w:color w:val="538135" w:themeColor="accent6" w:themeShade="BF"/>
+              </w:rPr>
+              <w:t>P</w:t>
+            </w:r>
+          </w:p>
+        </w:tc>
+        <w:tc>
+          <w:tcPr>
+            <w:tcW w:w="714" w:type="dxa"/>
+          </w:tcPr>
+          <w:p>
+            <w:pPr>
+              <w:pStyle w:val="bp"/>
+              <w:spacing w:before="0" w:after="0"/>
+              <w:rPr>
+                <w:b/>
+              </w:rPr>
+            </w:pPr>
+          </w:p>
+        </w:tc>
+      </w:tr>
+      <w:tr>
+        <w:tblPrEx>
+          <w:tblBorders>
+            <w:top w:val="single" w:sz="6" w:space="0" w:color="auto"/>
+            <w:left w:val="single" w:sz="6" w:space="0" w:color="auto"/>
+            <w:bottom w:val="single" w:sz="6" w:space="0" w:color="auto"/>
+            <w:right w:val="single" w:sz="6" w:space="0" w:color="auto"/>
+            <w:insideH w:val="single" w:sz="6" w:space="0" w:color="auto"/>
+            <w:insideV w:val="single" w:sz="6" w:space="0" w:color="auto"/>
+          </w:tblBorders>
+        </w:tblPrEx>
+        <w:trPr>
+          <w:cantSplit/>
+          <w:trHeight w:val="80"/>
+        </w:trPr>
+        <w:tc>
+          <w:tcPr>
+            <w:tcW w:w="558" w:type="dxa"/>
+            <w:tcBorders>
+              <w:right w:val="single" w:sz="4" w:space="0" w:color="auto"/>
+            </w:tcBorders>
+          </w:tcPr>
+          <w:p>
+            <w:pPr>
+              <w:pStyle w:val="bp"/>
+              <w:spacing w:before="0" w:after="0"/>
+            </w:pPr>
+            <w:r>
+              <w:t>3</w:t>
+            </w:r>
+          </w:p>
+        </w:tc>
+        <w:tc>
+          <w:tcPr>
+            <w:tcW w:w="5596" w:type="dxa"/>
+            <w:gridSpan w:val="3"/>
+            <w:tcBorders>
+              <w:left w:val="single" w:sz="4" w:space="0" w:color="auto"/>
+            </w:tcBorders>
+          </w:tcPr>
+          <w:p>
+            <w:pPr>
+              <w:pStyle w:val="bp"/>
+              <w:spacing w:before="0" w:after="0"/>
+            </w:pPr>
+            <w:r>
+              <w:t>Press confirmation button(</w:t>
+            </w:r>
+            <w:r>
+              <w:t>log out</w:t>
+            </w:r>
+            <w:r>
+              <w:t xml:space="preserve">) on </w:t>
+            </w:r>
+            <w:r>
+              <w:t>popup</w:t>
+            </w:r>
+          </w:p>
+        </w:tc>
+        <w:tc>
+          <w:tcPr>
+            <w:tcW w:w="5596" w:type="dxa"/>
+          </w:tcPr>
+          <w:p>
+            <w:pPr>
+              <w:pStyle w:val="bp"/>
+              <w:spacing w:before="0" w:after="0"/>
+            </w:pPr>
+            <w:r>
+              <w:t xml:space="preserve">Should </w:t>
+            </w:r>
+            <w:r>
+              <w:t>log player out and take them to the login screen</w:t>
+            </w:r>
+          </w:p>
+        </w:tc>
+        <w:tc>
+          <w:tcPr>
+            <w:tcW w:w="714" w:type="dxa"/>
+          </w:tcPr>
+          <w:p>
+            <w:pPr>
+              <w:pStyle w:val="bp"/>
+              <w:spacing w:before="0" w:after="0"/>
+              <w:rPr>
+                <w:b/>
+                <w:color w:val="538135" w:themeColor="accent6" w:themeShade="BF"/>
+              </w:rPr>
+            </w:pPr>
+            <w:r>
+              <w:rPr>
+                <w:b/>
+                <w:color w:val="538135" w:themeColor="accent6" w:themeShade="BF"/>
+              </w:rPr>
+              <w:t>P</w:t>
+            </w:r>
+          </w:p>
+        </w:tc>
+        <w:tc>
+          <w:tcPr>
+            <w:tcW w:w="714" w:type="dxa"/>
+          </w:tcPr>
+          <w:p>
+            <w:pPr>
+              <w:pStyle w:val="bp"/>
+              <w:spacing w:before="0" w:after="0"/>
+              <w:rPr>
+                <w:b/>
+              </w:rPr>
+            </w:pPr>
+          </w:p>
+        </w:tc>
+      </w:tr>
+    </w:tbl>
+    <w:p>
+      <w:pPr>
+        <w:pStyle w:val="bp"/>
+        <w:spacing w:before="0" w:after="0"/>
+      </w:pPr>
+    </w:p>
+    <w:p>
+      <w:pPr>
+        <w:pStyle w:val="bp"/>
+        <w:spacing w:before="0" w:after="0"/>
+      </w:pPr>
+    </w:p>
+    <w:p>
+      <w:pPr>
+        <w:pStyle w:val="bp"/>
+        <w:spacing w:before="0" w:after="0"/>
+      </w:pPr>
+    </w:p>
+    <w:p>
+      <w:pPr>
+        <w:pStyle w:val="bp"/>
+        <w:spacing w:before="0" w:after="0"/>
+      </w:pPr>
+    </w:p>
+    <w:p>
+      <w:pPr>
+        <w:pStyle w:val="bp"/>
+        <w:spacing w:before="0" w:after="0"/>
+      </w:pPr>
+      <w:r>
+        <w:rPr>
+          <w:noProof/>
+        </w:rPr>
         <w:lastRenderedPageBreak/>
         <w:pict>
-          <v:shape id="_x0000_i1027" type="#_x0000_t75" style="width:3in;height:375.75pt">
-            <v:imagedata r:id="rId17" o:title="2018-05-17_22-16-30"/>
+          <v:shape id="_x0000_s1039" type="#_x0000_t75" style="position:absolute;margin-left:267pt;margin-top:0;width:206.25pt;height:364.5pt;z-index:251667456;mso-position-horizontal-relative:margin;mso-position-vertical-relative:margin">
+            <v:imagedata r:id="rId21" o:title="2018-05-27_20-33-39"/>
+            <w10:wrap type="square" anchorx="margin" anchory="margin"/>
           </v:shape>
         </w:pict>
       </w:r>
-    </w:p>
-    <w:p>
-      <w:pPr>
-        <w:pStyle w:val="bp"/>
-        <w:spacing w:before="0" w:after="0"/>
-      </w:pPr>
-    </w:p>
-    <w:p>
-      <w:pPr>
-        <w:pStyle w:val="bp"/>
-        <w:spacing w:before="0" w:after="0"/>
-      </w:pPr>
       <w:r>
-        <w:t>Cancel button returned to login screen</w:t>
+        <w:pict>
+          <v:shape id="_x0000_i1027" type="#_x0000_t75" style="width:210pt;height:364.5pt">
+            <v:imagedata r:id="rId22" o:title="2018-05-27_20-24-13"/>
+          </v:shape>
+        </w:pict>
       </w:r>
     </w:p>
     <w:p>
@@ -6788,18 +8412,1065 @@
         <w:pStyle w:val="bp"/>
         <w:spacing w:before="0" w:after="0"/>
       </w:pPr>
-    </w:p>
-    <w:p>
-      <w:pPr>
-        <w:pStyle w:val="bp"/>
-        <w:spacing w:before="0" w:after="0"/>
-      </w:pPr>
-    </w:p>
-    <w:p>
-      <w:pPr>
-        <w:pStyle w:val="bp"/>
-        <w:spacing w:before="0" w:after="0"/>
-      </w:pPr>
+      <w:r>
+        <w:t xml:space="preserve">Pressing logout                                                                                  </w:t>
+      </w:r>
+      <w:r>
+        <w:t>P</w:t>
+      </w:r>
+      <w:r>
+        <w:t>ress cancel</w:t>
+      </w:r>
+    </w:p>
+    <w:p>
+      <w:pPr>
+        <w:pStyle w:val="bp"/>
+        <w:spacing w:before="0" w:after="0"/>
+      </w:pPr>
+    </w:p>
+    <w:p>
+      <w:pPr>
+        <w:pStyle w:val="bp"/>
+        <w:spacing w:before="0" w:after="0"/>
+      </w:pPr>
+    </w:p>
+    <w:p>
+      <w:pPr>
+        <w:pStyle w:val="bp"/>
+        <w:spacing w:before="0" w:after="0"/>
+      </w:pPr>
+    </w:p>
+    <w:p>
+      <w:pPr>
+        <w:pStyle w:val="bp"/>
+        <w:spacing w:before="0" w:after="0"/>
+      </w:pPr>
+    </w:p>
+    <w:p>
+      <w:pPr>
+        <w:pStyle w:val="bp"/>
+        <w:spacing w:before="0" w:after="0"/>
+      </w:pPr>
+    </w:p>
+    <w:p>
+      <w:pPr>
+        <w:pStyle w:val="bp"/>
+        <w:spacing w:before="0" w:after="0"/>
+      </w:pPr>
+      <w:r>
+        <w:rPr>
+          <w:noProof/>
+        </w:rPr>
+        <w:lastRenderedPageBreak/>
+        <w:pict>
+          <v:shape id="_x0000_s1040" type="#_x0000_t75" style="position:absolute;margin-left:327pt;margin-top:2.25pt;width:220.5pt;height:359.35pt;z-index:251669504;mso-position-horizontal-relative:margin;mso-position-vertical-relative:margin">
+            <v:imagedata r:id="rId23" o:title="2018-05-27_20-33-43"/>
+            <w10:wrap type="square" anchorx="margin" anchory="margin"/>
+          </v:shape>
+        </w:pict>
+      </w:r>
+      <w:r>
+        <w:pict>
+          <v:shape id="_x0000_i1028" type="#_x0000_t75" style="width:210pt;height:364.5pt">
+            <v:imagedata r:id="rId24" o:title="2018-05-27_20-15-50"/>
+          </v:shape>
+        </w:pict>
+      </w:r>
+    </w:p>
+    <w:p>
+      <w:pPr>
+        <w:pStyle w:val="bp"/>
+        <w:spacing w:before="0" w:after="0"/>
+      </w:pPr>
+    </w:p>
+    <w:p>
+      <w:pPr>
+        <w:pStyle w:val="bp"/>
+        <w:spacing w:before="0" w:after="0"/>
+      </w:pPr>
+      <w:r>
+        <w:t>Cancels and returns to menu screen player still logged in                               Pressed logout</w:t>
+      </w:r>
+    </w:p>
+    <w:p>
+      <w:pPr>
+        <w:pStyle w:val="bp"/>
+        <w:spacing w:before="0" w:after="0"/>
+      </w:pPr>
+    </w:p>
+    <w:p>
+      <w:pPr>
+        <w:pStyle w:val="bp"/>
+        <w:spacing w:before="0" w:after="0"/>
+      </w:pPr>
+    </w:p>
+    <w:p>
+      <w:pPr>
+        <w:pStyle w:val="bp"/>
+        <w:spacing w:before="0" w:after="0"/>
+      </w:pPr>
+    </w:p>
+    <w:p>
+      <w:pPr>
+        <w:pStyle w:val="bp"/>
+        <w:spacing w:before="0" w:after="0"/>
+      </w:pPr>
+    </w:p>
+    <w:p>
+      <w:pPr>
+        <w:pStyle w:val="bp"/>
+        <w:spacing w:before="0" w:after="0"/>
+      </w:pPr>
+    </w:p>
+    <w:p>
+      <w:pPr>
+        <w:pStyle w:val="bp"/>
+        <w:spacing w:before="0" w:after="0"/>
+      </w:pPr>
+      <w:r>
+        <w:rPr>
+          <w:noProof/>
+        </w:rPr>
+        <w:lastRenderedPageBreak/>
+        <w:pict>
+          <v:shape id="_x0000_s1037" type="#_x0000_t75" style="position:absolute;margin-left:-3pt;margin-top:-.75pt;width:222pt;height:364.5pt;z-index:251665408;mso-position-horizontal-relative:margin;mso-position-vertical-relative:margin">
+            <v:imagedata r:id="rId25" o:title="2018-05-27_20-16-02"/>
+            <w10:wrap type="square" anchorx="margin" anchory="margin"/>
+          </v:shape>
+        </w:pict>
+      </w:r>
+    </w:p>
+    <w:p>
+      <w:pPr>
+        <w:pStyle w:val="bp"/>
+        <w:spacing w:before="0" w:after="0"/>
+      </w:pPr>
+    </w:p>
+    <w:p>
+      <w:pPr>
+        <w:pStyle w:val="bp"/>
+        <w:spacing w:before="0" w:after="0"/>
+      </w:pPr>
+    </w:p>
+    <w:p>
+      <w:pPr>
+        <w:pStyle w:val="bp"/>
+        <w:spacing w:before="0" w:after="0"/>
+      </w:pPr>
+    </w:p>
+    <w:p>
+      <w:pPr>
+        <w:pStyle w:val="bp"/>
+        <w:spacing w:before="0" w:after="0"/>
+      </w:pPr>
+    </w:p>
+    <w:p>
+      <w:pPr>
+        <w:pStyle w:val="bp"/>
+        <w:spacing w:before="0" w:after="0"/>
+      </w:pPr>
+    </w:p>
+    <w:p>
+      <w:pPr>
+        <w:pStyle w:val="bp"/>
+        <w:spacing w:before="0" w:after="0"/>
+      </w:pPr>
+    </w:p>
+    <w:p>
+      <w:pPr>
+        <w:pStyle w:val="bp"/>
+        <w:spacing w:before="0" w:after="0"/>
+      </w:pPr>
+    </w:p>
+    <w:p>
+      <w:pPr>
+        <w:pStyle w:val="bp"/>
+        <w:spacing w:before="0" w:after="0"/>
+      </w:pPr>
+    </w:p>
+    <w:p>
+      <w:pPr>
+        <w:pStyle w:val="bp"/>
+        <w:spacing w:before="0" w:after="0"/>
+      </w:pPr>
+    </w:p>
+    <w:p>
+      <w:pPr>
+        <w:pStyle w:val="bp"/>
+        <w:spacing w:before="0" w:after="0"/>
+      </w:pPr>
+    </w:p>
+    <w:p>
+      <w:pPr>
+        <w:pStyle w:val="bp"/>
+        <w:spacing w:before="0" w:after="0"/>
+      </w:pPr>
+    </w:p>
+    <w:p>
+      <w:pPr>
+        <w:pStyle w:val="bp"/>
+        <w:spacing w:before="0" w:after="0"/>
+      </w:pPr>
+    </w:p>
+    <w:p>
+      <w:pPr>
+        <w:pStyle w:val="bp"/>
+        <w:spacing w:before="0" w:after="0"/>
+      </w:pPr>
+    </w:p>
+    <w:p>
+      <w:pPr>
+        <w:pStyle w:val="bp"/>
+        <w:spacing w:before="0" w:after="0"/>
+      </w:pPr>
+    </w:p>
+    <w:p>
+      <w:pPr>
+        <w:pStyle w:val="bp"/>
+        <w:spacing w:before="0" w:after="0"/>
+      </w:pPr>
+    </w:p>
+    <w:p>
+      <w:pPr>
+        <w:pStyle w:val="bp"/>
+        <w:spacing w:before="0" w:after="0"/>
+      </w:pPr>
+    </w:p>
+    <w:p>
+      <w:pPr>
+        <w:pStyle w:val="bp"/>
+        <w:spacing w:before="0" w:after="0"/>
+      </w:pPr>
+    </w:p>
+    <w:p>
+      <w:pPr>
+        <w:pStyle w:val="bp"/>
+        <w:spacing w:before="0" w:after="0"/>
+      </w:pPr>
+    </w:p>
+    <w:p>
+      <w:pPr>
+        <w:pStyle w:val="bp"/>
+        <w:spacing w:before="0" w:after="0"/>
+      </w:pPr>
+    </w:p>
+    <w:p>
+      <w:pPr>
+        <w:pStyle w:val="bp"/>
+        <w:spacing w:before="0" w:after="0"/>
+      </w:pPr>
+    </w:p>
+    <w:p>
+      <w:pPr>
+        <w:pStyle w:val="bp"/>
+        <w:spacing w:before="0" w:after="0"/>
+      </w:pPr>
+    </w:p>
+    <w:p>
+      <w:pPr>
+        <w:pStyle w:val="bp"/>
+        <w:spacing w:before="0" w:after="0"/>
+      </w:pPr>
+    </w:p>
+    <w:p>
+      <w:pPr>
+        <w:pStyle w:val="bp"/>
+        <w:spacing w:before="0" w:after="0"/>
+      </w:pPr>
+    </w:p>
+    <w:p>
+      <w:pPr>
+        <w:pStyle w:val="bp"/>
+        <w:spacing w:before="0" w:after="0"/>
+      </w:pPr>
+    </w:p>
+    <w:p>
+      <w:pPr>
+        <w:pStyle w:val="bp"/>
+        <w:spacing w:before="0" w:after="0"/>
+      </w:pPr>
+    </w:p>
+    <w:p>
+      <w:pPr>
+        <w:pStyle w:val="bp"/>
+        <w:spacing w:before="0" w:after="0"/>
+      </w:pPr>
+    </w:p>
+    <w:p>
+      <w:pPr>
+        <w:pStyle w:val="bp"/>
+        <w:spacing w:before="0" w:after="0"/>
+      </w:pPr>
+    </w:p>
+    <w:p>
+      <w:pPr>
+        <w:pStyle w:val="bp"/>
+        <w:spacing w:before="0" w:after="0"/>
+      </w:pPr>
+    </w:p>
+    <w:p>
+      <w:pPr>
+        <w:pStyle w:val="bp"/>
+        <w:spacing w:before="0" w:after="0"/>
+      </w:pPr>
+    </w:p>
+    <w:p>
+      <w:pPr>
+        <w:pStyle w:val="bp"/>
+        <w:spacing w:before="0" w:after="0"/>
+      </w:pPr>
+    </w:p>
+    <w:p>
+      <w:pPr>
+        <w:pStyle w:val="bp"/>
+        <w:spacing w:before="0" w:after="0"/>
+      </w:pPr>
+      <w:r>
+        <w:t>Logs user out and returns to Login register screen</w:t>
+      </w:r>
+    </w:p>
+    <w:p>
+      <w:pPr>
+        <w:pStyle w:val="bp"/>
+        <w:spacing w:before="0" w:after="0"/>
+      </w:pPr>
+    </w:p>
+    <w:p>
+      <w:pPr>
+        <w:pStyle w:val="bp"/>
+        <w:spacing w:before="0" w:after="0"/>
+      </w:pPr>
+    </w:p>
+    <w:p>
+      <w:pPr>
+        <w:pStyle w:val="bp"/>
+        <w:spacing w:before="0" w:after="0"/>
+      </w:pPr>
+    </w:p>
+    <w:p>
+      <w:pPr>
+        <w:pStyle w:val="bp"/>
+        <w:spacing w:before="0" w:after="0"/>
+      </w:pPr>
+    </w:p>
+    <w:p>
+      <w:pPr>
+        <w:pStyle w:val="bp"/>
+        <w:spacing w:before="0" w:after="0"/>
+      </w:pPr>
+    </w:p>
+    <w:tbl>
+      <w:tblPr>
+        <w:tblW w:w="13178" w:type="dxa"/>
+        <w:tblLayout w:type="fixed"/>
+        <w:tblLook w:val="0000" w:firstRow="0" w:lastRow="0" w:firstColumn="0" w:lastColumn="0" w:noHBand="0" w:noVBand="0"/>
+      </w:tblPr>
+      <w:tblGrid>
+        <w:gridCol w:w="558"/>
+        <w:gridCol w:w="2880"/>
+        <w:gridCol w:w="30"/>
+        <w:gridCol w:w="2686"/>
+        <w:gridCol w:w="5596"/>
+        <w:gridCol w:w="714"/>
+        <w:gridCol w:w="714"/>
+      </w:tblGrid>
+      <w:tr>
+        <w:trPr>
+          <w:cantSplit/>
+          <w:tblHeader/>
+        </w:trPr>
+        <w:tc>
+          <w:tcPr>
+            <w:tcW w:w="3468" w:type="dxa"/>
+            <w:gridSpan w:val="3"/>
+            <w:tcBorders>
+              <w:top w:val="single" w:sz="6" w:space="0" w:color="auto"/>
+              <w:left w:val="single" w:sz="4" w:space="0" w:color="auto"/>
+              <w:bottom w:val="single" w:sz="6" w:space="0" w:color="auto"/>
+              <w:right w:val="single" w:sz="6" w:space="0" w:color="auto"/>
+            </w:tcBorders>
+          </w:tcPr>
+          <w:p>
+            <w:pPr>
+              <w:pStyle w:val="bp"/>
+              <w:spacing w:before="0" w:after="0"/>
+              <w:rPr>
+                <w:b/>
+              </w:rPr>
+            </w:pPr>
+            <w:r>
+              <w:rPr>
+                <w:b/>
+              </w:rPr>
+              <w:t>Test Name</w:t>
+            </w:r>
+          </w:p>
+        </w:tc>
+        <w:tc>
+          <w:tcPr>
+            <w:tcW w:w="9710" w:type="dxa"/>
+            <w:gridSpan w:val="4"/>
+            <w:tcBorders>
+              <w:top w:val="single" w:sz="6" w:space="0" w:color="auto"/>
+              <w:left w:val="single" w:sz="6" w:space="0" w:color="auto"/>
+              <w:bottom w:val="single" w:sz="6" w:space="0" w:color="auto"/>
+              <w:right w:val="single" w:sz="4" w:space="0" w:color="auto"/>
+            </w:tcBorders>
+          </w:tcPr>
+          <w:p>
+            <w:pPr>
+              <w:pStyle w:val="bp"/>
+              <w:spacing w:before="0" w:after="0"/>
+            </w:pPr>
+            <w:r>
+              <w:t xml:space="preserve">Login </w:t>
+            </w:r>
+          </w:p>
+        </w:tc>
+      </w:tr>
+      <w:tr>
+        <w:trPr>
+          <w:cantSplit/>
+          <w:tblHeader/>
+        </w:trPr>
+        <w:tc>
+          <w:tcPr>
+            <w:tcW w:w="3468" w:type="dxa"/>
+            <w:gridSpan w:val="3"/>
+            <w:tcBorders>
+              <w:top w:val="single" w:sz="6" w:space="0" w:color="auto"/>
+              <w:left w:val="single" w:sz="4" w:space="0" w:color="auto"/>
+              <w:bottom w:val="single" w:sz="6" w:space="0" w:color="auto"/>
+              <w:right w:val="single" w:sz="6" w:space="0" w:color="auto"/>
+            </w:tcBorders>
+          </w:tcPr>
+          <w:p>
+            <w:pPr>
+              <w:pStyle w:val="bp"/>
+              <w:spacing w:before="0" w:after="0"/>
+              <w:rPr>
+                <w:b/>
+              </w:rPr>
+            </w:pPr>
+            <w:r>
+              <w:rPr>
+                <w:b/>
+              </w:rPr>
+              <w:t>Use Case Tested:</w:t>
+            </w:r>
+          </w:p>
+        </w:tc>
+        <w:tc>
+          <w:tcPr>
+            <w:tcW w:w="9710" w:type="dxa"/>
+            <w:gridSpan w:val="4"/>
+            <w:tcBorders>
+              <w:top w:val="single" w:sz="6" w:space="0" w:color="auto"/>
+              <w:left w:val="single" w:sz="6" w:space="0" w:color="auto"/>
+              <w:bottom w:val="single" w:sz="6" w:space="0" w:color="auto"/>
+              <w:right w:val="single" w:sz="4" w:space="0" w:color="auto"/>
+            </w:tcBorders>
+          </w:tcPr>
+          <w:p>
+            <w:pPr>
+              <w:pStyle w:val="bp"/>
+              <w:spacing w:before="0" w:after="0"/>
+            </w:pPr>
+            <w:r>
+              <w:t>Login</w:t>
+            </w:r>
+            <w:r>
+              <w:t>-</w:t>
+            </w:r>
+            <w:r>
+              <w:t>when user opens app and is already logged in</w:t>
+            </w:r>
+          </w:p>
+        </w:tc>
+      </w:tr>
+      <w:tr>
+        <w:trPr>
+          <w:cantSplit/>
+          <w:trHeight w:val="711"/>
+          <w:tblHeader/>
+        </w:trPr>
+        <w:tc>
+          <w:tcPr>
+            <w:tcW w:w="3468" w:type="dxa"/>
+            <w:gridSpan w:val="3"/>
+            <w:tcBorders>
+              <w:top w:val="single" w:sz="6" w:space="0" w:color="auto"/>
+              <w:left w:val="single" w:sz="4" w:space="0" w:color="auto"/>
+              <w:bottom w:val="single" w:sz="6" w:space="0" w:color="auto"/>
+              <w:right w:val="single" w:sz="6" w:space="0" w:color="auto"/>
+            </w:tcBorders>
+          </w:tcPr>
+          <w:p>
+            <w:pPr>
+              <w:pStyle w:val="bp"/>
+              <w:spacing w:before="0" w:after="0"/>
+              <w:rPr>
+                <w:b/>
+              </w:rPr>
+            </w:pPr>
+            <w:r>
+              <w:rPr>
+                <w:b/>
+              </w:rPr>
+              <w:t>Test Description:</w:t>
+            </w:r>
+          </w:p>
+        </w:tc>
+        <w:tc>
+          <w:tcPr>
+            <w:tcW w:w="9710" w:type="dxa"/>
+            <w:gridSpan w:val="4"/>
+            <w:tcBorders>
+              <w:top w:val="single" w:sz="6" w:space="0" w:color="auto"/>
+              <w:left w:val="single" w:sz="6" w:space="0" w:color="auto"/>
+              <w:bottom w:val="single" w:sz="6" w:space="0" w:color="auto"/>
+              <w:right w:val="single" w:sz="4" w:space="0" w:color="auto"/>
+            </w:tcBorders>
+          </w:tcPr>
+          <w:p>
+            <w:pPr>
+              <w:pStyle w:val="bp"/>
+            </w:pPr>
+            <w:r>
+              <w:t xml:space="preserve">Verify </w:t>
+            </w:r>
+            <w:r>
+              <w:t>that application goes straight to main menu with welcome back message</w:t>
+            </w:r>
+            <w:r>
+              <w:t xml:space="preserve"> displayed on splash screen</w:t>
+            </w:r>
+          </w:p>
+        </w:tc>
+      </w:tr>
+      <w:tr>
+        <w:trPr>
+          <w:cantSplit/>
+          <w:tblHeader/>
+        </w:trPr>
+        <w:tc>
+          <w:tcPr>
+            <w:tcW w:w="3468" w:type="dxa"/>
+            <w:gridSpan w:val="3"/>
+            <w:tcBorders>
+              <w:top w:val="single" w:sz="4" w:space="0" w:color="auto"/>
+              <w:left w:val="single" w:sz="4" w:space="0" w:color="auto"/>
+              <w:bottom w:val="single" w:sz="6" w:space="0" w:color="auto"/>
+              <w:right w:val="single" w:sz="6" w:space="0" w:color="auto"/>
+            </w:tcBorders>
+          </w:tcPr>
+          <w:p>
+            <w:pPr>
+              <w:pStyle w:val="bp"/>
+              <w:spacing w:before="0" w:after="0"/>
+              <w:rPr>
+                <w:b/>
+              </w:rPr>
+            </w:pPr>
+            <w:r>
+              <w:rPr>
+                <w:b/>
+              </w:rPr>
+              <w:t>Pre-conditions</w:t>
+            </w:r>
+          </w:p>
+        </w:tc>
+        <w:tc>
+          <w:tcPr>
+            <w:tcW w:w="9710" w:type="dxa"/>
+            <w:gridSpan w:val="4"/>
+            <w:tcBorders>
+              <w:top w:val="single" w:sz="4" w:space="0" w:color="auto"/>
+              <w:left w:val="single" w:sz="6" w:space="0" w:color="auto"/>
+              <w:bottom w:val="single" w:sz="6" w:space="0" w:color="auto"/>
+              <w:right w:val="single" w:sz="4" w:space="0" w:color="auto"/>
+            </w:tcBorders>
+          </w:tcPr>
+          <w:p>
+            <w:pPr>
+              <w:pStyle w:val="bp"/>
+            </w:pPr>
+            <w:r>
+              <w:t>Splash</w:t>
+            </w:r>
+            <w:r>
+              <w:t xml:space="preserve"> screen must be open</w:t>
+            </w:r>
+          </w:p>
+          <w:p>
+            <w:pPr>
+              <w:pStyle w:val="bp"/>
+            </w:pPr>
+            <w:r>
+              <w:t>User must be signed in</w:t>
+            </w:r>
+          </w:p>
+        </w:tc>
+      </w:tr>
+      <w:tr>
+        <w:trPr>
+          <w:cantSplit/>
+          <w:tblHeader/>
+        </w:trPr>
+        <w:tc>
+          <w:tcPr>
+            <w:tcW w:w="3468" w:type="dxa"/>
+            <w:gridSpan w:val="3"/>
+            <w:tcBorders>
+              <w:top w:val="single" w:sz="6" w:space="0" w:color="auto"/>
+              <w:left w:val="single" w:sz="4" w:space="0" w:color="auto"/>
+              <w:bottom w:val="single" w:sz="6" w:space="0" w:color="auto"/>
+              <w:right w:val="single" w:sz="6" w:space="0" w:color="auto"/>
+            </w:tcBorders>
+          </w:tcPr>
+          <w:p>
+            <w:pPr>
+              <w:pStyle w:val="bp"/>
+              <w:spacing w:before="0" w:after="0"/>
+              <w:rPr>
+                <w:b/>
+              </w:rPr>
+            </w:pPr>
+            <w:r>
+              <w:rPr>
+                <w:b/>
+              </w:rPr>
+              <w:t>Post-conditions</w:t>
+            </w:r>
+          </w:p>
+        </w:tc>
+        <w:tc>
+          <w:tcPr>
+            <w:tcW w:w="9710" w:type="dxa"/>
+            <w:gridSpan w:val="4"/>
+            <w:tcBorders>
+              <w:top w:val="single" w:sz="6" w:space="0" w:color="auto"/>
+              <w:left w:val="single" w:sz="6" w:space="0" w:color="auto"/>
+              <w:bottom w:val="single" w:sz="6" w:space="0" w:color="auto"/>
+              <w:right w:val="single" w:sz="4" w:space="0" w:color="auto"/>
+            </w:tcBorders>
+          </w:tcPr>
+          <w:p>
+            <w:pPr>
+              <w:pStyle w:val="bp"/>
+            </w:pPr>
+            <w:r>
+              <w:t>That the main menu is opened from splash screen</w:t>
+            </w:r>
+            <w:r>
+              <w:t xml:space="preserve"> page</w:t>
+            </w:r>
+          </w:p>
+        </w:tc>
+      </w:tr>
+      <w:tr>
+        <w:trPr>
+          <w:cantSplit/>
+          <w:tblHeader/>
+        </w:trPr>
+        <w:tc>
+          <w:tcPr>
+            <w:tcW w:w="3438" w:type="dxa"/>
+            <w:gridSpan w:val="2"/>
+            <w:tcBorders>
+              <w:top w:val="single" w:sz="6" w:space="0" w:color="auto"/>
+              <w:left w:val="single" w:sz="4" w:space="0" w:color="auto"/>
+              <w:bottom w:val="single" w:sz="6" w:space="0" w:color="auto"/>
+              <w:right w:val="single" w:sz="6" w:space="0" w:color="auto"/>
+            </w:tcBorders>
+          </w:tcPr>
+          <w:p>
+            <w:pPr>
+              <w:pStyle w:val="bp"/>
+              <w:rPr>
+                <w:b/>
+              </w:rPr>
+            </w:pPr>
+            <w:r>
+              <w:rPr>
+                <w:b/>
+              </w:rPr>
+              <w:t>Notes:</w:t>
+            </w:r>
+          </w:p>
+        </w:tc>
+        <w:tc>
+          <w:tcPr>
+            <w:tcW w:w="9740" w:type="dxa"/>
+            <w:gridSpan w:val="5"/>
+            <w:tcBorders>
+              <w:top w:val="single" w:sz="6" w:space="0" w:color="auto"/>
+              <w:left w:val="single" w:sz="6" w:space="0" w:color="auto"/>
+              <w:bottom w:val="single" w:sz="6" w:space="0" w:color="auto"/>
+              <w:right w:val="single" w:sz="4" w:space="0" w:color="auto"/>
+            </w:tcBorders>
+          </w:tcPr>
+          <w:p>
+            <w:pPr>
+              <w:pStyle w:val="bp"/>
+              <w:spacing w:before="0" w:after="0"/>
+              <w:rPr>
+                <w:b/>
+                <w:bCs/>
+              </w:rPr>
+            </w:pPr>
+          </w:p>
+          <w:p>
+            <w:pPr>
+              <w:pStyle w:val="bp"/>
+              <w:spacing w:before="0" w:after="0"/>
+              <w:rPr>
+                <w:b/>
+                <w:bCs/>
+              </w:rPr>
+            </w:pPr>
+          </w:p>
+        </w:tc>
+      </w:tr>
+      <w:tr>
+        <w:trPr>
+          <w:cantSplit/>
+          <w:tblHeader/>
+        </w:trPr>
+        <w:tc>
+          <w:tcPr>
+            <w:tcW w:w="3438" w:type="dxa"/>
+            <w:gridSpan w:val="2"/>
+            <w:tcBorders>
+              <w:top w:val="single" w:sz="6" w:space="0" w:color="auto"/>
+              <w:left w:val="single" w:sz="4" w:space="0" w:color="auto"/>
+              <w:bottom w:val="single" w:sz="4" w:space="0" w:color="auto"/>
+              <w:right w:val="single" w:sz="6" w:space="0" w:color="auto"/>
+            </w:tcBorders>
+          </w:tcPr>
+          <w:p>
+            <w:pPr>
+              <w:pStyle w:val="bp"/>
+              <w:rPr>
+                <w:b/>
+              </w:rPr>
+            </w:pPr>
+            <w:r>
+              <w:rPr>
+                <w:b/>
+              </w:rPr>
+              <w:t>Result (Pass/Fail/Warning/Incomplete)</w:t>
+            </w:r>
+          </w:p>
+        </w:tc>
+        <w:tc>
+          <w:tcPr>
+            <w:tcW w:w="9740" w:type="dxa"/>
+            <w:gridSpan w:val="5"/>
+            <w:tcBorders>
+              <w:top w:val="single" w:sz="6" w:space="0" w:color="auto"/>
+              <w:left w:val="single" w:sz="6" w:space="0" w:color="auto"/>
+              <w:bottom w:val="single" w:sz="4" w:space="0" w:color="auto"/>
+              <w:right w:val="single" w:sz="4" w:space="0" w:color="auto"/>
+            </w:tcBorders>
+          </w:tcPr>
+          <w:p>
+            <w:pPr>
+              <w:pStyle w:val="bp"/>
+              <w:spacing w:before="0" w:after="0"/>
+              <w:rPr>
+                <w:b/>
+                <w:bCs/>
+              </w:rPr>
+            </w:pPr>
+            <w:r>
+              <w:rPr>
+                <w:b/>
+                <w:bCs/>
+              </w:rPr>
+              <w:t>Pass</w:t>
+            </w:r>
+          </w:p>
+        </w:tc>
+      </w:tr>
+      <w:tr>
+        <w:tblPrEx>
+          <w:tblBorders>
+            <w:top w:val="single" w:sz="6" w:space="0" w:color="auto"/>
+            <w:left w:val="single" w:sz="6" w:space="0" w:color="auto"/>
+            <w:bottom w:val="single" w:sz="6" w:space="0" w:color="auto"/>
+            <w:right w:val="single" w:sz="6" w:space="0" w:color="auto"/>
+            <w:insideH w:val="single" w:sz="6" w:space="0" w:color="auto"/>
+            <w:insideV w:val="single" w:sz="6" w:space="0" w:color="auto"/>
+          </w:tblBorders>
+        </w:tblPrEx>
+        <w:trPr>
+          <w:cantSplit/>
+          <w:trHeight w:val="80"/>
+          <w:tblHeader/>
+        </w:trPr>
+        <w:tc>
+          <w:tcPr>
+            <w:tcW w:w="558" w:type="dxa"/>
+            <w:tcBorders>
+              <w:bottom w:val="single" w:sz="4" w:space="0" w:color="auto"/>
+              <w:right w:val="single" w:sz="4" w:space="0" w:color="auto"/>
+            </w:tcBorders>
+            <w:shd w:val="clear" w:color="auto" w:fill="C0C0C0"/>
+          </w:tcPr>
+          <w:p>
+            <w:pPr>
+              <w:pStyle w:val="bp"/>
+              <w:spacing w:before="0" w:after="0"/>
+            </w:pPr>
+          </w:p>
+        </w:tc>
+        <w:tc>
+          <w:tcPr>
+            <w:tcW w:w="5596" w:type="dxa"/>
+            <w:gridSpan w:val="3"/>
+            <w:tcBorders>
+              <w:left w:val="single" w:sz="4" w:space="0" w:color="auto"/>
+              <w:bottom w:val="single" w:sz="4" w:space="0" w:color="auto"/>
+            </w:tcBorders>
+            <w:shd w:val="clear" w:color="auto" w:fill="C0C0C0"/>
+          </w:tcPr>
+          <w:p>
+            <w:pPr>
+              <w:pStyle w:val="bp"/>
+              <w:spacing w:before="0" w:after="0"/>
+            </w:pPr>
+            <w:r>
+              <w:rPr>
+                <w:b/>
+              </w:rPr>
+              <w:t>TEST STEP</w:t>
+            </w:r>
+          </w:p>
+        </w:tc>
+        <w:tc>
+          <w:tcPr>
+            <w:tcW w:w="5596" w:type="dxa"/>
+            <w:shd w:val="clear" w:color="auto" w:fill="C0C0C0"/>
+          </w:tcPr>
+          <w:p>
+            <w:pPr>
+              <w:pStyle w:val="bp"/>
+              <w:spacing w:before="0" w:after="0"/>
+            </w:pPr>
+            <w:r>
+              <w:rPr>
+                <w:b/>
+              </w:rPr>
+              <w:t>EXPECTED TEST RESULTS</w:t>
+            </w:r>
+          </w:p>
+        </w:tc>
+        <w:tc>
+          <w:tcPr>
+            <w:tcW w:w="714" w:type="dxa"/>
+            <w:shd w:val="clear" w:color="auto" w:fill="C0C0C0"/>
+          </w:tcPr>
+          <w:p>
+            <w:pPr>
+              <w:pStyle w:val="bp"/>
+              <w:spacing w:before="0" w:after="0"/>
+              <w:rPr>
+                <w:b/>
+              </w:rPr>
+            </w:pPr>
+            <w:r>
+              <w:rPr>
+                <w:b/>
+              </w:rPr>
+              <w:t>P</w:t>
+            </w:r>
+          </w:p>
+        </w:tc>
+        <w:tc>
+          <w:tcPr>
+            <w:tcW w:w="714" w:type="dxa"/>
+            <w:shd w:val="clear" w:color="auto" w:fill="C0C0C0"/>
+          </w:tcPr>
+          <w:p>
+            <w:pPr>
+              <w:pStyle w:val="bp"/>
+              <w:spacing w:before="0" w:after="0"/>
+              <w:rPr>
+                <w:b/>
+              </w:rPr>
+            </w:pPr>
+            <w:r>
+              <w:rPr>
+                <w:b/>
+              </w:rPr>
+              <w:t>F</w:t>
+            </w:r>
+          </w:p>
+        </w:tc>
+      </w:tr>
+      <w:tr>
+        <w:tblPrEx>
+          <w:tblBorders>
+            <w:top w:val="single" w:sz="6" w:space="0" w:color="auto"/>
+            <w:left w:val="single" w:sz="6" w:space="0" w:color="auto"/>
+            <w:bottom w:val="single" w:sz="6" w:space="0" w:color="auto"/>
+            <w:right w:val="single" w:sz="6" w:space="0" w:color="auto"/>
+            <w:insideH w:val="single" w:sz="6" w:space="0" w:color="auto"/>
+            <w:insideV w:val="single" w:sz="6" w:space="0" w:color="auto"/>
+          </w:tblBorders>
+        </w:tblPrEx>
+        <w:trPr>
+          <w:cantSplit/>
+          <w:trHeight w:val="80"/>
+        </w:trPr>
+        <w:tc>
+          <w:tcPr>
+            <w:tcW w:w="558" w:type="dxa"/>
+            <w:tcBorders>
+              <w:right w:val="single" w:sz="4" w:space="0" w:color="auto"/>
+            </w:tcBorders>
+          </w:tcPr>
+          <w:p>
+            <w:pPr>
+              <w:pStyle w:val="bp"/>
+              <w:spacing w:before="0" w:after="0"/>
+            </w:pPr>
+            <w:r>
+              <w:t>1</w:t>
+            </w:r>
+          </w:p>
+        </w:tc>
+        <w:tc>
+          <w:tcPr>
+            <w:tcW w:w="5596" w:type="dxa"/>
+            <w:gridSpan w:val="3"/>
+            <w:tcBorders>
+              <w:left w:val="single" w:sz="4" w:space="0" w:color="auto"/>
+            </w:tcBorders>
+          </w:tcPr>
+          <w:p>
+            <w:pPr>
+              <w:pStyle w:val="bp"/>
+            </w:pPr>
+            <w:r>
+              <w:t xml:space="preserve">User opens game </w:t>
+            </w:r>
+          </w:p>
+        </w:tc>
+        <w:tc>
+          <w:tcPr>
+            <w:tcW w:w="5596" w:type="dxa"/>
+          </w:tcPr>
+          <w:p>
+            <w:pPr>
+              <w:pStyle w:val="bp"/>
+            </w:pPr>
+            <w:r>
+              <w:t xml:space="preserve">Should </w:t>
+            </w:r>
+            <w:r>
+              <w:t>skip register login and display main menu with welcome back message</w:t>
+            </w:r>
+            <w:r>
+              <w:t xml:space="preserve"> </w:t>
+            </w:r>
+            <w:r>
+              <w:t>displayed on splash screen</w:t>
+            </w:r>
+          </w:p>
+        </w:tc>
+        <w:tc>
+          <w:tcPr>
+            <w:tcW w:w="714" w:type="dxa"/>
+          </w:tcPr>
+          <w:p>
+            <w:pPr>
+              <w:pStyle w:val="bp"/>
+              <w:spacing w:before="0" w:after="0"/>
+              <w:rPr>
+                <w:b/>
+                <w:color w:val="538135" w:themeColor="accent6" w:themeShade="BF"/>
+              </w:rPr>
+            </w:pPr>
+            <w:r>
+              <w:rPr>
+                <w:b/>
+                <w:color w:val="538135" w:themeColor="accent6" w:themeShade="BF"/>
+              </w:rPr>
+              <w:t>P</w:t>
+            </w:r>
+          </w:p>
+        </w:tc>
+        <w:tc>
+          <w:tcPr>
+            <w:tcW w:w="714" w:type="dxa"/>
+          </w:tcPr>
+          <w:p>
+            <w:pPr>
+              <w:pStyle w:val="bp"/>
+              <w:spacing w:before="0" w:after="0"/>
+              <w:rPr>
+                <w:b/>
+              </w:rPr>
+            </w:pPr>
+          </w:p>
+        </w:tc>
+      </w:tr>
+    </w:tbl>
+    <w:p>
+      <w:pPr>
+        <w:pStyle w:val="bp"/>
+        <w:spacing w:before="0" w:after="0"/>
+      </w:pPr>
+      <w:r>
+        <w:rPr>
+          <w:noProof/>
+        </w:rPr>
+        <w:lastRenderedPageBreak/>
+        <w:pict>
+          <v:shape id="_x0000_s1048" type="#_x0000_t75" style="position:absolute;margin-left:292.5pt;margin-top:-.75pt;width:224.25pt;height:381.75pt;z-index:251675648;mso-position-horizontal-relative:margin;mso-position-vertical-relative:margin">
+            <v:imagedata r:id="rId17" o:title="2018-05-19_19-48-24"/>
+            <w10:wrap type="square" anchorx="margin" anchory="margin"/>
+          </v:shape>
+        </w:pict>
+      </w:r>
+      <w:r>
+        <w:pict>
+          <v:shape id="_x0000_i1031" type="#_x0000_t75" style="width:219pt;height:384.75pt">
+            <v:imagedata r:id="rId26" o:title="2018-05-28_14-59-26"/>
+          </v:shape>
+        </w:pict>
+      </w:r>
+    </w:p>
+    <w:p>
+      <w:pPr>
+        <w:pStyle w:val="bp"/>
+        <w:spacing w:before="0" w:after="0"/>
+      </w:pPr>
+    </w:p>
+    <w:p>
+      <w:pPr>
+        <w:pStyle w:val="bp"/>
+        <w:spacing w:before="0" w:after="0"/>
+      </w:pPr>
+      <w:r>
+        <w:t>Splash screen with welcome back message                                              Goes straight to Main Menu</w:t>
+      </w:r>
+    </w:p>
+    <w:p>
+      <w:pPr>
+        <w:pStyle w:val="bp"/>
+        <w:spacing w:before="0" w:after="0"/>
+      </w:pPr>
+    </w:p>
+    <w:p>
+      <w:pPr>
+        <w:pStyle w:val="bp"/>
+        <w:spacing w:before="0" w:after="0"/>
+      </w:pPr>
+      <w:bookmarkStart w:id="0" w:name="_GoBack"/>
+      <w:bookmarkEnd w:id="0"/>
     </w:p>
     <w:sectPr>
       <w:pgSz w:w="15840" w:h="12240" w:orient="landscape" w:code="1"/>
@@ -6904,7 +9575,7 @@
         <w:rStyle w:val="PageNumber"/>
         <w:noProof/>
       </w:rPr>
-      <w:t>10</w:t>
+      <w:t>17</w:t>
     </w:r>
     <w:r>
       <w:rPr>
@@ -6941,7 +9612,7 @@
         <w:rStyle w:val="PageNumber"/>
         <w:noProof/>
       </w:rPr>
-      <w:t>11</w:t>
+      <w:t>18</w:t>
     </w:r>
     <w:r>
       <w:rPr>

</xml_diff>